<commit_message>
Corrected the problem statement + comments in the code
</commit_message>
<xml_diff>
--- a/01_laboratory_work/laboratory_work_report.docx
+++ b/01_laboratory_work/laboratory_work_report.docx
@@ -412,37 +412,12 @@
         </w:rPr>
         <w:tab/>
       </w:r>
-      <w:proofErr w:type="gramStart"/>
-      <w:r>
-        <w:rPr>
-          <w:color w:val="000000"/>
-          <w:szCs w:val="28"/>
-        </w:rPr>
-        <w:t xml:space="preserve">Выполнил:   </w:t>
-      </w:r>
-      <w:proofErr w:type="gramEnd"/>
-      <w:r>
-        <w:rPr>
-          <w:color w:val="000000"/>
-          <w:szCs w:val="28"/>
-        </w:rPr>
-        <w:t xml:space="preserve"> </w:t>
-      </w:r>
-      <w:proofErr w:type="spellStart"/>
-      <w:r>
-        <w:rPr>
-          <w:color w:val="000000"/>
-          <w:szCs w:val="28"/>
-        </w:rPr>
-        <w:t>Кухтенкова</w:t>
-      </w:r>
-      <w:proofErr w:type="spellEnd"/>
-      <w:r>
-        <w:rPr>
-          <w:color w:val="000000"/>
-          <w:szCs w:val="28"/>
-        </w:rPr>
-        <w:t xml:space="preserve"> П.Г.</w:t>
+      <w:r>
+        <w:rPr>
+          <w:color w:val="000000"/>
+          <w:szCs w:val="28"/>
+        </w:rPr>
+        <w:t>Выполнил:    Кухтенкова П.Г.</w:t>
       </w:r>
     </w:p>
     <w:p>
@@ -471,7 +446,6 @@
         </w:rPr>
         <w:t xml:space="preserve">                                          </w:t>
       </w:r>
-      <w:proofErr w:type="gramStart"/>
       <w:r>
         <w:rPr>
           <w:color w:val="000000"/>
@@ -484,15 +458,7 @@
           <w:color w:val="000000"/>
           <w:szCs w:val="28"/>
         </w:rPr>
-        <w:t xml:space="preserve">   </w:t>
-      </w:r>
-      <w:proofErr w:type="gramEnd"/>
-      <w:r>
-        <w:rPr>
-          <w:color w:val="000000"/>
-          <w:szCs w:val="28"/>
-        </w:rPr>
-        <w:t xml:space="preserve">           </w:t>
+        <w:t xml:space="preserve">              </w:t>
       </w:r>
       <w:r>
         <w:rPr>
@@ -520,7 +486,6 @@
           <w:szCs w:val="28"/>
         </w:rPr>
       </w:pPr>
-      <w:proofErr w:type="gramStart"/>
       <w:r>
         <w:rPr>
           <w:color w:val="000000"/>
@@ -567,16 +532,7 @@
           <w:spacing w:val="-2"/>
           <w:szCs w:val="28"/>
         </w:rPr>
-        <w:t xml:space="preserve"> </w:t>
-      </w:r>
-      <w:proofErr w:type="gramEnd"/>
-      <w:r>
-        <w:rPr>
-          <w:color w:val="000000"/>
-          <w:spacing w:val="-2"/>
-          <w:szCs w:val="28"/>
-        </w:rPr>
-        <w:t>Семёнов С.А.</w:t>
+        <w:t xml:space="preserve"> Семёнов С.А.</w:t>
       </w:r>
     </w:p>
     <w:p>
@@ -1354,35 +1310,101 @@
     </w:p>
     <w:p>
       <w:r>
-        <w:t xml:space="preserve">Произвести динамическое выделение памяти </w:t>
+        <w:t xml:space="preserve">Выполнить </w:t>
+      </w:r>
+      <w:r>
+        <w:t xml:space="preserve">построение таблицы значений заданной функции с заданным шагом </w:t>
+      </w:r>
+      <w:r>
+        <w:t>и выве</w:t>
+      </w:r>
+      <w:r>
+        <w:t>сти</w:t>
+      </w:r>
+      <w:r>
+        <w:t xml:space="preserve"> на экран результат</w:t>
+      </w:r>
+      <w:r>
+        <w:t>ы</w:t>
+      </w:r>
+      <w:r>
+        <w:t xml:space="preserve"> вычислений.</w:t>
+      </w:r>
+    </w:p>
+    <w:p>
+      <w:pPr>
+        <w:pStyle w:val="1"/>
+      </w:pPr>
+      <w:bookmarkStart w:id="1" w:name="_Toc52570381"/>
+      <w:r>
+        <w:t>2.   Описание решения</w:t>
+      </w:r>
+      <w:bookmarkEnd w:id="1"/>
+    </w:p>
+    <w:p>
+      <w:pPr>
+        <w:shd w:val="clear" w:color="auto" w:fill="FFFFFF"/>
+        <w:spacing w:after="24" w:line="360" w:lineRule="atLeast"/>
+        <w:jc w:val="left"/>
+        <w:rPr>
+          <w:rFonts w:eastAsiaTheme="minorEastAsia"/>
+          <w:lang w:eastAsia="ko-KR"/>
+        </w:rPr>
+      </w:pPr>
+      <w:r>
+        <w:t xml:space="preserve">2.1. Задание логики нахождения значения и его записи для каждого элемента массива при запуске отдельных нитей, вычисляющих требуемые значения, в </w:t>
+      </w:r>
+      <w:r>
+        <w:t xml:space="preserve">спецификаторе </w:t>
       </w:r>
       <w:r>
         <w:rPr>
           <w:rFonts w:eastAsiaTheme="minorEastAsia"/>
           <w:lang w:val="en-US" w:eastAsia="ko-KR"/>
         </w:rPr>
-        <w:t>GPU</w:t>
-      </w:r>
-      <w:r>
+        <w:t>__global__.</w:t>
+      </w:r>
+    </w:p>
+    <w:p>
+      <w:pPr>
+        <w:shd w:val="clear" w:color="auto" w:fill="FFFFFF"/>
+        <w:spacing w:after="24" w:line="360" w:lineRule="atLeast"/>
+        <w:jc w:val="left"/>
+      </w:pPr>
+      <w:r>
+        <w:t xml:space="preserve">2.2. </w:t>
+      </w:r>
+      <w:r>
+        <w:t>Распределение динамической памяти хоста для массива элементов и памяти устройства.</w:t>
+      </w:r>
+    </w:p>
+    <w:p>
+      <w:pPr>
+        <w:shd w:val="clear" w:color="auto" w:fill="FFFFFF"/>
+        <w:spacing w:after="24" w:line="360" w:lineRule="atLeast"/>
+        <w:jc w:val="left"/>
         <w:rPr>
           <w:rFonts w:eastAsiaTheme="minorEastAsia"/>
           <w:lang w:eastAsia="ko-KR"/>
         </w:rPr>
-        <w:t xml:space="preserve"> </w:t>
-      </w:r>
-      <w:r>
-        <w:t>для массива из N элементов посредством запуска отдельной нити, вычисляющих требуемые значения, для каждого его элемента.</w:t>
-      </w:r>
-    </w:p>
-    <w:p>
-      <w:pPr>
-        <w:pStyle w:val="1"/>
-      </w:pPr>
-      <w:bookmarkStart w:id="1" w:name="_Toc52570381"/>
-      <w:r>
-        <w:t>2.   Описание решения</w:t>
-      </w:r>
-      <w:bookmarkEnd w:id="1"/>
+      </w:pPr>
+      <w:r>
+        <w:t xml:space="preserve">2.3.  Выделение памяти </w:t>
+      </w:r>
+      <w:r>
+        <w:rPr>
+          <w:rFonts w:eastAsiaTheme="minorEastAsia"/>
+          <w:lang w:val="en-US" w:eastAsia="ko-KR"/>
+        </w:rPr>
+        <w:t>GPU</w:t>
+      </w:r>
+      <w:r>
+        <w:rPr>
+          <w:rFonts w:eastAsiaTheme="minorEastAsia"/>
+          <w:lang w:eastAsia="ko-KR"/>
+        </w:rPr>
+        <w:t xml:space="preserve"> под каждый элемент.</w:t>
+      </w:r>
     </w:p>
     <w:p>
       <w:pPr>
@@ -1395,17 +1417,75 @@
         </w:rPr>
       </w:pPr>
       <w:r>
-        <w:t xml:space="preserve">2.1. Задание логики нахождения значения и его записи для каждого элемента массива при запуске отдельных нитей, вычисляющих требуемые значения, в </w:t>
-      </w:r>
-      <w:r>
-        <w:t xml:space="preserve">спецификаторе </w:t>
+        <w:rPr>
+          <w:rFonts w:eastAsiaTheme="minorEastAsia"/>
+          <w:lang w:eastAsia="ko-KR"/>
+        </w:rPr>
+        <w:t>2.4. Запуск всех нитей блоками по 512 нитей.</w:t>
+      </w:r>
+    </w:p>
+    <w:p>
+      <w:pPr>
+        <w:shd w:val="clear" w:color="auto" w:fill="FFFFFF"/>
+        <w:spacing w:after="24" w:line="360" w:lineRule="atLeast"/>
+        <w:jc w:val="left"/>
+        <w:rPr>
+          <w:rFonts w:eastAsiaTheme="minorEastAsia"/>
+          <w:lang w:eastAsia="ko-KR"/>
+        </w:rPr>
+      </w:pPr>
+      <w:r>
+        <w:rPr>
+          <w:rFonts w:eastAsiaTheme="minorEastAsia"/>
+          <w:lang w:eastAsia="ko-KR"/>
+        </w:rPr>
+        <w:t xml:space="preserve">2.5. Копирование результатов из памяти </w:t>
+      </w:r>
+      <w:r>
+        <w:rPr>
+          <w:rFonts w:eastAsiaTheme="minorEastAsia" w:hint="eastAsia"/>
+          <w:lang w:eastAsia="ko-KR"/>
+        </w:rPr>
+        <w:t>G</w:t>
+      </w:r>
+      <w:r>
+        <w:rPr>
+          <w:rFonts w:eastAsiaTheme="minorEastAsia"/>
+          <w:lang w:eastAsia="ko-KR"/>
+        </w:rPr>
+        <w:t>PU в память CPU (все элементы).</w:t>
+      </w:r>
+    </w:p>
+    <w:p>
+      <w:pPr>
+        <w:shd w:val="clear" w:color="auto" w:fill="FFFFFF"/>
+        <w:spacing w:after="24" w:line="360" w:lineRule="atLeast"/>
+        <w:jc w:val="left"/>
+        <w:rPr>
+          <w:rFonts w:eastAsiaTheme="minorEastAsia"/>
+          <w:lang w:eastAsia="ko-KR"/>
+        </w:rPr>
+      </w:pPr>
+      <w:r>
+        <w:rPr>
+          <w:rFonts w:eastAsiaTheme="minorEastAsia"/>
+          <w:lang w:eastAsia="ko-KR"/>
+        </w:rPr>
+        <w:t xml:space="preserve">2.6. Освобождение памяти </w:t>
       </w:r>
       <w:r>
         <w:rPr>
           <w:rFonts w:eastAsiaTheme="minorEastAsia"/>
           <w:lang w:val="en-US" w:eastAsia="ko-KR"/>
         </w:rPr>
-        <w:t>__global__.</w:t>
+        <w:t>GPU</w:t>
+      </w:r>
+      <w:r>
+        <w:rPr>
+          <w:rFonts w:eastAsiaTheme="minorEastAsia"/>
+          <w:lang w:eastAsia="ko-KR"/>
+        </w:rPr>
+        <w:t>.</w:t>
       </w:r>
     </w:p>
     <w:p>
@@ -1413,13 +1493,28 @@
         <w:shd w:val="clear" w:color="auto" w:fill="FFFFFF"/>
         <w:spacing w:after="24" w:line="360" w:lineRule="atLeast"/>
         <w:jc w:val="left"/>
-      </w:pPr>
-      <w:r>
-        <w:t xml:space="preserve">2.2. </w:t>
-      </w:r>
-      <w:r>
-        <w:t>Распределение динамической памяти хоста для массива элементов и памяти устройства.</w:t>
-      </w:r>
+        <w:rPr>
+          <w:rFonts w:eastAsiaTheme="minorEastAsia"/>
+          <w:lang w:eastAsia="ko-KR"/>
+        </w:rPr>
+      </w:pPr>
+      <w:r>
+        <w:rPr>
+          <w:rFonts w:eastAsiaTheme="minorEastAsia"/>
+          <w:lang w:eastAsia="ko-KR"/>
+        </w:rPr>
+        <w:t>2.7. Выведение результатов вычислений.</w:t>
+      </w:r>
+    </w:p>
+    <w:p>
+      <w:pPr>
+        <w:pStyle w:val="1"/>
+      </w:pPr>
+      <w:bookmarkStart w:id="2" w:name="_Toc52570382"/>
+      <w:r>
+        <w:t>3.   Аппаратное обеспечение и ПО</w:t>
+      </w:r>
+      <w:bookmarkEnd w:id="2"/>
     </w:p>
     <w:p>
       <w:pPr>
@@ -1427,26 +1522,247 @@
         <w:spacing w:after="24" w:line="360" w:lineRule="atLeast"/>
         <w:jc w:val="left"/>
         <w:rPr>
+          <w:lang w:val="en-US"/>
+        </w:rPr>
+      </w:pPr>
+      <w:r>
+        <w:rPr>
+          <w:lang w:val="en-US"/>
+        </w:rPr>
+        <w:t>Predator PH317-52</w:t>
+      </w:r>
+    </w:p>
+    <w:p>
+      <w:pPr>
+        <w:shd w:val="clear" w:color="auto" w:fill="FFFFFF"/>
+        <w:spacing w:after="24" w:line="360" w:lineRule="atLeast"/>
+        <w:jc w:val="left"/>
+        <w:rPr>
+          <w:lang w:val="en-US"/>
+        </w:rPr>
+      </w:pPr>
+      <w:r>
+        <w:t xml:space="preserve">Процессор: </w:t>
+      </w:r>
+      <w:r>
+        <w:rPr>
+          <w:lang w:val="en-US"/>
+        </w:rPr>
+        <w:t>Intel</w:t>
+      </w:r>
+      <w:r>
+        <w:rPr>
+          <w:lang w:val="en-US"/>
+        </w:rPr>
+        <w:t>(R)</w:t>
+      </w:r>
+      <w:r>
+        <w:rPr>
+          <w:lang w:val="en-US"/>
+        </w:rPr>
+        <w:t xml:space="preserve"> Cor</w:t>
+      </w:r>
+      <w:r>
+        <w:rPr>
+          <w:lang w:val="en-US"/>
+        </w:rPr>
+        <w:t>e(TM)</w:t>
+      </w:r>
+      <w:r>
+        <w:rPr>
+          <w:lang w:val="en-US"/>
+        </w:rPr>
+        <w:t xml:space="preserve"> i7-8750Y CPU </w:t>
+      </w:r>
+      <w:r>
+        <w:rPr>
+          <w:lang w:val="en-US"/>
+        </w:rPr>
+        <w:t>@</w:t>
+      </w:r>
+      <w:r>
+        <w:t xml:space="preserve"> </w:t>
+      </w:r>
+      <w:r>
+        <w:rPr>
+          <w:lang w:val="en-US"/>
+        </w:rPr>
+        <w:t>2.20Ghz   2.21 Ghz</w:t>
+      </w:r>
+    </w:p>
+    <w:p>
+      <w:pPr>
+        <w:shd w:val="clear" w:color="auto" w:fill="FFFFFF"/>
+        <w:spacing w:after="24" w:line="360" w:lineRule="atLeast"/>
+        <w:jc w:val="left"/>
+      </w:pPr>
+      <w:r>
+        <w:t xml:space="preserve">Оперативная память: </w:t>
+      </w:r>
+      <w:r>
+        <w:rPr>
+          <w:lang w:val="en-US"/>
+        </w:rPr>
+        <w:t>16,0</w:t>
+      </w:r>
+      <w:r>
+        <w:t xml:space="preserve"> Гб (доступно: 15,8 Гб)</w:t>
+      </w:r>
+    </w:p>
+    <w:p>
+      <w:pPr>
+        <w:shd w:val="clear" w:color="auto" w:fill="FFFFFF"/>
+        <w:spacing w:after="24" w:line="360" w:lineRule="atLeast"/>
+        <w:jc w:val="left"/>
+      </w:pPr>
+      <w:r>
+        <w:t xml:space="preserve">Выпуск: </w:t>
+      </w:r>
+      <w:r>
+        <w:rPr>
+          <w:lang w:val="en-US"/>
+        </w:rPr>
+        <w:t>Windows</w:t>
+      </w:r>
+      <w:r>
+        <w:t xml:space="preserve"> 10 Домашняя для одного языка</w:t>
+      </w:r>
+    </w:p>
+    <w:p>
+      <w:pPr>
+        <w:shd w:val="clear" w:color="auto" w:fill="FFFFFF"/>
+        <w:spacing w:after="24" w:line="360" w:lineRule="atLeast"/>
+        <w:jc w:val="left"/>
+        <w:rPr>
+          <w:lang w:val="en-US"/>
+        </w:rPr>
+      </w:pPr>
+      <w:r>
+        <w:lastRenderedPageBreak/>
+        <w:t xml:space="preserve">Версия: </w:t>
+      </w:r>
+      <w:r>
+        <w:rPr>
+          <w:lang w:val="en-US"/>
+        </w:rPr>
+        <w:t>21H1</w:t>
+      </w:r>
+    </w:p>
+    <w:p>
+      <w:pPr>
+        <w:shd w:val="clear" w:color="auto" w:fill="FFFFFF"/>
+        <w:spacing w:after="24" w:line="360" w:lineRule="atLeast"/>
+        <w:jc w:val="left"/>
+      </w:pPr>
+      <w:r>
+        <w:t xml:space="preserve">Дата установки: </w:t>
+      </w:r>
+      <w:r>
+        <w:t>27.‎08.‎2020</w:t>
+      </w:r>
+    </w:p>
+    <w:p>
+      <w:pPr>
+        <w:shd w:val="clear" w:color="auto" w:fill="FFFFFF"/>
+        <w:spacing w:after="24" w:line="360" w:lineRule="atLeast"/>
+        <w:jc w:val="left"/>
+      </w:pPr>
+      <w:r>
+        <w:t xml:space="preserve">Сборка ОС: </w:t>
+      </w:r>
+      <w:r>
+        <w:t>19043.1889</w:t>
+      </w:r>
+    </w:p>
+    <w:p>
+      <w:pPr>
+        <w:shd w:val="clear" w:color="auto" w:fill="FFFFFF"/>
+        <w:spacing w:after="24" w:line="360" w:lineRule="atLeast"/>
+        <w:jc w:val="left"/>
+      </w:pPr>
+      <w:r>
+        <w:t xml:space="preserve">Взаимодействие: </w:t>
+      </w:r>
+      <w:r>
+        <w:t>Windows Feature Experience Pack 120.2212.4180.0</w:t>
+      </w:r>
+    </w:p>
+    <w:p>
+      <w:pPr>
+        <w:shd w:val="clear" w:color="auto" w:fill="FFFFFF"/>
+        <w:spacing w:after="24" w:line="360" w:lineRule="atLeast"/>
+        <w:jc w:val="left"/>
+        <w:rPr>
+          <w:rFonts w:eastAsiaTheme="minorEastAsia"/>
+          <w:lang w:val="en-US" w:eastAsia="ko-KR"/>
+        </w:rPr>
+      </w:pPr>
+      <w:r>
+        <w:t xml:space="preserve">Видеоадаптер: </w:t>
+      </w:r>
+      <w:r>
+        <w:rPr>
+          <w:rFonts w:eastAsiaTheme="minorEastAsia"/>
+          <w:lang w:val="en-US" w:eastAsia="ko-KR"/>
+        </w:rPr>
+        <w:t>NVIDIA GeForce GTX 10500 Ti</w:t>
+      </w:r>
+    </w:p>
+    <w:p>
+      <w:pPr>
+        <w:shd w:val="clear" w:color="auto" w:fill="FFFFFF"/>
+        <w:spacing w:after="24" w:line="360" w:lineRule="atLeast"/>
+        <w:jc w:val="left"/>
+        <w:rPr>
+          <w:rFonts w:eastAsiaTheme="minorEastAsia"/>
+          <w:lang w:val="en-US" w:eastAsia="ko-KR"/>
+        </w:rPr>
+      </w:pPr>
+      <w:r>
+        <w:rPr>
           <w:rFonts w:eastAsiaTheme="minorEastAsia"/>
           <w:lang w:eastAsia="ko-KR"/>
         </w:rPr>
-      </w:pPr>
-      <w:r>
-        <w:t xml:space="preserve">2.3.  Выделение памяти </w:t>
+        <w:t xml:space="preserve">Версия драйвера </w:t>
+      </w:r>
+      <w:r>
+        <w:rPr>
+          <w:rFonts w:eastAsiaTheme="minorEastAsia" w:hint="eastAsia"/>
+          <w:lang w:eastAsia="ko-KR"/>
+        </w:rPr>
+        <w:t>N</w:t>
       </w:r>
       <w:r>
         <w:rPr>
           <w:rFonts w:eastAsiaTheme="minorEastAsia"/>
           <w:lang w:val="en-US" w:eastAsia="ko-KR"/>
         </w:rPr>
-        <w:t>GPU</w:t>
-      </w:r>
+        <w:t>VIDIA: 516.94</w:t>
+      </w:r>
+    </w:p>
+    <w:p>
+      <w:pPr>
+        <w:shd w:val="clear" w:color="auto" w:fill="FFFFFF"/>
+        <w:spacing w:after="24" w:line="360" w:lineRule="atLeast"/>
+        <w:jc w:val="left"/>
+        <w:rPr>
+          <w:rFonts w:eastAsiaTheme="minorEastAsia"/>
+          <w:lang w:val="en-US" w:eastAsia="ko-KR"/>
+        </w:rPr>
+      </w:pPr>
       <w:r>
         <w:rPr>
           <w:rFonts w:eastAsiaTheme="minorEastAsia"/>
           <w:lang w:eastAsia="ko-KR"/>
         </w:rPr>
-        <w:t xml:space="preserve"> под каждый элемент.</w:t>
+        <w:t xml:space="preserve">Тип драйвера: </w:t>
+      </w:r>
+      <w:r>
+        <w:rPr>
+          <w:rFonts w:eastAsiaTheme="minorEastAsia"/>
+          <w:lang w:val="en-US" w:eastAsia="ko-KR"/>
+        </w:rPr>
+        <w:t>DCH</w:t>
       </w:r>
     </w:p>
     <w:p>
@@ -1456,7 +1772,7 @@
         <w:jc w:val="left"/>
         <w:rPr>
           <w:rFonts w:eastAsiaTheme="minorEastAsia"/>
-          <w:lang w:eastAsia="ko-KR"/>
+          <w:lang w:val="en-US" w:eastAsia="ko-KR"/>
         </w:rPr>
       </w:pPr>
       <w:r>
@@ -1464,39 +1780,41 @@
           <w:rFonts w:eastAsiaTheme="minorEastAsia"/>
           <w:lang w:eastAsia="ko-KR"/>
         </w:rPr>
-        <w:t>2.4. Запуск всех нитей блоками по 512 нитей.</w:t>
-      </w:r>
+        <w:t xml:space="preserve">Ядра </w:t>
+      </w:r>
+      <w:r>
+        <w:rPr>
+          <w:rFonts w:eastAsiaTheme="minorEastAsia" w:hint="eastAsia"/>
+          <w:lang w:eastAsia="ko-KR"/>
+        </w:rPr>
+        <w:t>C</w:t>
+      </w:r>
+      <w:r>
+        <w:rPr>
+          <w:rFonts w:eastAsiaTheme="minorEastAsia"/>
+          <w:lang w:val="en-US" w:eastAsia="ko-KR"/>
+        </w:rPr>
+        <w:t>UDA: 768</w:t>
+      </w:r>
+    </w:p>
+    <w:p>
+      <w:pPr>
+        <w:pStyle w:val="1"/>
+      </w:pPr>
+      <w:bookmarkStart w:id="3" w:name="_Toc52570383"/>
+      <w:r>
+        <w:t>4.   Основные моменты кода</w:t>
+      </w:r>
+      <w:bookmarkEnd w:id="3"/>
     </w:p>
     <w:p>
       <w:pPr>
         <w:shd w:val="clear" w:color="auto" w:fill="FFFFFF"/>
         <w:spacing w:after="24" w:line="360" w:lineRule="atLeast"/>
         <w:jc w:val="left"/>
-        <w:rPr>
-          <w:rFonts w:eastAsiaTheme="minorEastAsia"/>
-          <w:lang w:eastAsia="ko-KR"/>
-        </w:rPr>
-      </w:pPr>
-      <w:r>
-        <w:rPr>
-          <w:rFonts w:eastAsiaTheme="minorEastAsia"/>
-          <w:lang w:eastAsia="ko-KR"/>
-        </w:rPr>
-        <w:t xml:space="preserve">2.5. Копирование результатов из памяти </w:t>
-      </w:r>
-      <w:r>
-        <w:rPr>
-          <w:rFonts w:eastAsiaTheme="minorEastAsia" w:hint="eastAsia"/>
-          <w:lang w:eastAsia="ko-KR"/>
-        </w:rPr>
-        <w:t>G</w:t>
-      </w:r>
-      <w:r>
-        <w:rPr>
-          <w:rFonts w:eastAsiaTheme="minorEastAsia"/>
-          <w:lang w:eastAsia="ko-KR"/>
-        </w:rPr>
-        <w:t>PU в память CPU (все элементы).</w:t>
+      </w:pPr>
+      <w:r>
+        <w:t>Для оптимизации процесса вычислений был определён динамический массив по следующей формуле:</w:t>
       </w:r>
     </w:p>
     <w:p>
@@ -1504,32 +1822,7 @@
         <w:shd w:val="clear" w:color="auto" w:fill="FFFFFF"/>
         <w:spacing w:after="24" w:line="360" w:lineRule="atLeast"/>
         <w:jc w:val="left"/>
-        <w:rPr>
-          <w:rFonts w:eastAsiaTheme="minorEastAsia"/>
-          <w:lang w:eastAsia="ko-KR"/>
-        </w:rPr>
-      </w:pPr>
-      <w:r>
-        <w:rPr>
-          <w:rFonts w:eastAsiaTheme="minorEastAsia"/>
-          <w:lang w:eastAsia="ko-KR"/>
-        </w:rPr>
-        <w:t xml:space="preserve">2.6. Освобождение памяти </w:t>
-      </w:r>
-      <w:r>
-        <w:rPr>
-          <w:rFonts w:eastAsiaTheme="minorEastAsia"/>
-          <w:lang w:val="en-US" w:eastAsia="ko-KR"/>
-        </w:rPr>
-        <w:t>GPU</w:t>
-      </w:r>
-      <w:r>
-        <w:rPr>
-          <w:rFonts w:eastAsiaTheme="minorEastAsia"/>
-          <w:lang w:eastAsia="ko-KR"/>
-        </w:rPr>
-        <w:t>.</w:t>
-      </w:r>
+      </w:pPr>
     </w:p>
     <w:p>
       <w:pPr>
@@ -1537,432 +1830,16 @@
         <w:spacing w:after="24" w:line="360" w:lineRule="atLeast"/>
         <w:jc w:val="left"/>
         <w:rPr>
-          <w:rFonts w:eastAsiaTheme="minorEastAsia"/>
-          <w:lang w:eastAsia="ko-KR"/>
-        </w:rPr>
-      </w:pPr>
-      <w:r>
-        <w:rPr>
-          <w:rFonts w:eastAsiaTheme="minorEastAsia"/>
-          <w:lang w:eastAsia="ko-KR"/>
-        </w:rPr>
-        <w:t>2.7. Выведение результатов вычислений.</w:t>
-      </w:r>
-    </w:p>
-    <w:p>
-      <w:pPr>
-        <w:pStyle w:val="1"/>
-      </w:pPr>
-      <w:bookmarkStart w:id="2" w:name="_Toc52570382"/>
-      <w:r>
-        <w:t>3.   Аппаратное обеспечение и ПО</w:t>
-      </w:r>
-      <w:bookmarkEnd w:id="2"/>
-    </w:p>
-    <w:p>
-      <w:pPr>
-        <w:shd w:val="clear" w:color="auto" w:fill="FFFFFF"/>
-        <w:spacing w:after="24" w:line="360" w:lineRule="atLeast"/>
-        <w:jc w:val="left"/>
-        <w:rPr>
-          <w:lang w:val="en-US"/>
-        </w:rPr>
-      </w:pPr>
-      <w:r>
-        <w:rPr>
-          <w:lang w:val="en-US"/>
-        </w:rPr>
-        <w:t>Predator PH317-52</w:t>
-      </w:r>
-    </w:p>
-    <w:p>
-      <w:pPr>
-        <w:shd w:val="clear" w:color="auto" w:fill="FFFFFF"/>
-        <w:spacing w:after="24" w:line="360" w:lineRule="atLeast"/>
-        <w:jc w:val="left"/>
-        <w:rPr>
-          <w:lang w:val="en-US"/>
-        </w:rPr>
-      </w:pPr>
-      <w:r>
-        <w:t xml:space="preserve">Процессор: </w:t>
-      </w:r>
-      <w:r>
-        <w:rPr>
-          <w:lang w:val="en-US"/>
-        </w:rPr>
-        <w:t>Intel</w:t>
-      </w:r>
-      <w:r>
-        <w:rPr>
-          <w:lang w:val="en-US"/>
-        </w:rPr>
-        <w:t>(R)</w:t>
-      </w:r>
-      <w:r>
-        <w:rPr>
-          <w:lang w:val="en-US"/>
-        </w:rPr>
-        <w:t xml:space="preserve"> </w:t>
-      </w:r>
-      <w:proofErr w:type="gramStart"/>
-      <w:r>
-        <w:rPr>
-          <w:lang w:val="en-US"/>
-        </w:rPr>
-        <w:t>Cor</w:t>
-      </w:r>
-      <w:r>
-        <w:rPr>
-          <w:lang w:val="en-US"/>
-        </w:rPr>
-        <w:t>e(</w:t>
-      </w:r>
-      <w:proofErr w:type="gramEnd"/>
-      <w:r>
-        <w:rPr>
-          <w:lang w:val="en-US"/>
-        </w:rPr>
-        <w:t>TM)</w:t>
-      </w:r>
-      <w:r>
-        <w:rPr>
-          <w:lang w:val="en-US"/>
-        </w:rPr>
-        <w:t xml:space="preserve"> i7-8750Y CPU </w:t>
-      </w:r>
-      <w:r>
-        <w:rPr>
-          <w:lang w:val="en-US"/>
-        </w:rPr>
-        <w:t>@</w:t>
-      </w:r>
-      <w:r>
-        <w:t xml:space="preserve"> </w:t>
-      </w:r>
-      <w:r>
-        <w:rPr>
-          <w:lang w:val="en-US"/>
-        </w:rPr>
-        <w:t xml:space="preserve">2.20Ghz   2.21 </w:t>
-      </w:r>
-      <w:proofErr w:type="spellStart"/>
-      <w:r>
-        <w:rPr>
-          <w:lang w:val="en-US"/>
-        </w:rPr>
-        <w:t>Ghz</w:t>
-      </w:r>
-      <w:proofErr w:type="spellEnd"/>
-    </w:p>
-    <w:p>
-      <w:pPr>
-        <w:shd w:val="clear" w:color="auto" w:fill="FFFFFF"/>
-        <w:spacing w:after="24" w:line="360" w:lineRule="atLeast"/>
-        <w:jc w:val="left"/>
-      </w:pPr>
-      <w:r>
-        <w:t xml:space="preserve">Оперативная память: </w:t>
-      </w:r>
-      <w:r>
-        <w:rPr>
-          <w:lang w:val="en-US"/>
-        </w:rPr>
-        <w:t>16,0</w:t>
-      </w:r>
-      <w:r>
-        <w:t xml:space="preserve"> Гб (доступно: 15,8 Гб)</w:t>
-      </w:r>
-    </w:p>
-    <w:p>
-      <w:pPr>
-        <w:shd w:val="clear" w:color="auto" w:fill="FFFFFF"/>
-        <w:spacing w:after="24" w:line="360" w:lineRule="atLeast"/>
-        <w:jc w:val="left"/>
-      </w:pPr>
-      <w:r>
-        <w:lastRenderedPageBreak/>
-        <w:t xml:space="preserve">Выпуск: </w:t>
-      </w:r>
-      <w:r>
-        <w:rPr>
-          <w:lang w:val="en-US"/>
-        </w:rPr>
-        <w:t>Windows</w:t>
-      </w:r>
-      <w:r>
-        <w:t xml:space="preserve"> 10 Домашняя для одного языка</w:t>
-      </w:r>
-    </w:p>
-    <w:p>
-      <w:pPr>
-        <w:shd w:val="clear" w:color="auto" w:fill="FFFFFF"/>
-        <w:spacing w:after="24" w:line="360" w:lineRule="atLeast"/>
-        <w:jc w:val="left"/>
-        <w:rPr>
-          <w:lang w:val="en-US"/>
-        </w:rPr>
-      </w:pPr>
-      <w:r>
-        <w:t xml:space="preserve">Версия: </w:t>
-      </w:r>
-      <w:r>
-        <w:rPr>
-          <w:lang w:val="en-US"/>
-        </w:rPr>
-        <w:t>21H1</w:t>
-      </w:r>
-    </w:p>
-    <w:p>
-      <w:pPr>
-        <w:shd w:val="clear" w:color="auto" w:fill="FFFFFF"/>
-        <w:spacing w:after="24" w:line="360" w:lineRule="atLeast"/>
-        <w:jc w:val="left"/>
-      </w:pPr>
-      <w:r>
-        <w:t xml:space="preserve">Дата установки: </w:t>
-      </w:r>
-      <w:r>
-        <w:t>27.‎08.‎2020</w:t>
-      </w:r>
-    </w:p>
-    <w:p>
-      <w:pPr>
-        <w:shd w:val="clear" w:color="auto" w:fill="FFFFFF"/>
-        <w:spacing w:after="24" w:line="360" w:lineRule="atLeast"/>
-        <w:jc w:val="left"/>
-      </w:pPr>
-      <w:r>
-        <w:t xml:space="preserve">Сборка ОС: </w:t>
-      </w:r>
-      <w:r>
-        <w:t>19043.1889</w:t>
-      </w:r>
-    </w:p>
-    <w:p>
-      <w:pPr>
-        <w:shd w:val="clear" w:color="auto" w:fill="FFFFFF"/>
-        <w:spacing w:after="24" w:line="360" w:lineRule="atLeast"/>
-        <w:jc w:val="left"/>
-      </w:pPr>
-      <w:r>
-        <w:t xml:space="preserve">Взаимодействие: </w:t>
-      </w:r>
-      <w:r>
-        <w:t xml:space="preserve">Windows </w:t>
-      </w:r>
-      <w:proofErr w:type="spellStart"/>
-      <w:r>
-        <w:t>Feature</w:t>
-      </w:r>
-      <w:proofErr w:type="spellEnd"/>
-      <w:r>
-        <w:t xml:space="preserve"> Experience Pack 120.2212.4180.0</w:t>
-      </w:r>
-    </w:p>
-    <w:p>
-      <w:pPr>
-        <w:shd w:val="clear" w:color="auto" w:fill="FFFFFF"/>
-        <w:spacing w:after="24" w:line="360" w:lineRule="atLeast"/>
-        <w:jc w:val="left"/>
-        <w:rPr>
-          <w:rFonts w:eastAsiaTheme="minorEastAsia"/>
-          <w:lang w:val="en-US" w:eastAsia="ko-KR"/>
-        </w:rPr>
-      </w:pPr>
-      <w:r>
-        <w:t xml:space="preserve">Видеоадаптер: </w:t>
-      </w:r>
-      <w:r>
-        <w:rPr>
-          <w:rFonts w:eastAsiaTheme="minorEastAsia"/>
-          <w:lang w:val="en-US" w:eastAsia="ko-KR"/>
-        </w:rPr>
-        <w:t xml:space="preserve">NVIDIA GeForce GTX 10500 </w:t>
-      </w:r>
-      <w:proofErr w:type="spellStart"/>
-      <w:r>
-        <w:rPr>
-          <w:rFonts w:eastAsiaTheme="minorEastAsia"/>
-          <w:lang w:val="en-US" w:eastAsia="ko-KR"/>
-        </w:rPr>
-        <w:t>Ti</w:t>
-      </w:r>
-      <w:proofErr w:type="spellEnd"/>
-    </w:p>
-    <w:p>
-      <w:pPr>
-        <w:shd w:val="clear" w:color="auto" w:fill="FFFFFF"/>
-        <w:spacing w:after="24" w:line="360" w:lineRule="atLeast"/>
-        <w:jc w:val="left"/>
-        <w:rPr>
-          <w:rFonts w:eastAsiaTheme="minorEastAsia"/>
-          <w:lang w:val="en-US" w:eastAsia="ko-KR"/>
-        </w:rPr>
-      </w:pPr>
-      <w:r>
-        <w:rPr>
-          <w:rFonts w:eastAsiaTheme="minorEastAsia"/>
-          <w:lang w:eastAsia="ko-KR"/>
-        </w:rPr>
-        <w:t xml:space="preserve">Версия драйвера </w:t>
-      </w:r>
-      <w:r>
-        <w:rPr>
-          <w:rFonts w:eastAsiaTheme="minorEastAsia" w:hint="eastAsia"/>
-          <w:lang w:eastAsia="ko-KR"/>
-        </w:rPr>
-        <w:t>N</w:t>
-      </w:r>
-      <w:r>
-        <w:rPr>
-          <w:rFonts w:eastAsiaTheme="minorEastAsia"/>
-          <w:lang w:val="en-US" w:eastAsia="ko-KR"/>
-        </w:rPr>
-        <w:t>VIDIA: 516.94</w:t>
-      </w:r>
-    </w:p>
-    <w:p>
-      <w:pPr>
-        <w:shd w:val="clear" w:color="auto" w:fill="FFFFFF"/>
-        <w:spacing w:after="24" w:line="360" w:lineRule="atLeast"/>
-        <w:jc w:val="left"/>
-        <w:rPr>
-          <w:rFonts w:eastAsiaTheme="minorEastAsia"/>
-          <w:lang w:val="en-US" w:eastAsia="ko-KR"/>
-        </w:rPr>
-      </w:pPr>
-      <w:r>
-        <w:rPr>
-          <w:rFonts w:eastAsiaTheme="minorEastAsia"/>
-          <w:lang w:eastAsia="ko-KR"/>
-        </w:rPr>
-        <w:t xml:space="preserve">Тип драйвера: </w:t>
-      </w:r>
-      <w:r>
-        <w:rPr>
-          <w:rFonts w:eastAsiaTheme="minorEastAsia"/>
-          <w:lang w:val="en-US" w:eastAsia="ko-KR"/>
-        </w:rPr>
-        <w:t>DCH</w:t>
-      </w:r>
-    </w:p>
-    <w:p>
-      <w:pPr>
-        <w:shd w:val="clear" w:color="auto" w:fill="FFFFFF"/>
-        <w:spacing w:after="24" w:line="360" w:lineRule="atLeast"/>
-        <w:jc w:val="left"/>
-        <w:rPr>
-          <w:rFonts w:eastAsiaTheme="minorEastAsia"/>
-          <w:lang w:val="en-US" w:eastAsia="ko-KR"/>
-        </w:rPr>
-      </w:pPr>
-      <w:r>
-        <w:rPr>
-          <w:rFonts w:eastAsiaTheme="minorEastAsia"/>
-          <w:lang w:eastAsia="ko-KR"/>
-        </w:rPr>
-        <w:t xml:space="preserve">Ядра </w:t>
-      </w:r>
-      <w:r>
-        <w:rPr>
-          <w:rFonts w:eastAsiaTheme="minorEastAsia" w:hint="eastAsia"/>
-          <w:lang w:eastAsia="ko-KR"/>
-        </w:rPr>
-        <w:t>C</w:t>
-      </w:r>
-      <w:r>
-        <w:rPr>
-          <w:rFonts w:eastAsiaTheme="minorEastAsia"/>
-          <w:lang w:val="en-US" w:eastAsia="ko-KR"/>
-        </w:rPr>
-        <w:t>UDA: 768</w:t>
-      </w:r>
-    </w:p>
-    <w:p>
-      <w:pPr>
-        <w:pStyle w:val="1"/>
-      </w:pPr>
-      <w:bookmarkStart w:id="3" w:name="_Toc52570383"/>
-      <w:r>
-        <w:t>4.   Основные моменты кода</w:t>
-      </w:r>
-      <w:bookmarkEnd w:id="3"/>
-    </w:p>
-    <w:p>
-      <w:pPr>
-        <w:shd w:val="clear" w:color="auto" w:fill="FFFFFF"/>
-        <w:spacing w:after="24" w:line="360" w:lineRule="atLeast"/>
-        <w:jc w:val="left"/>
-      </w:pPr>
-      <w:r>
-        <w:t>Для оптимизации процесса вычислений был определён динамический массив по следующей формуле:</w:t>
-      </w:r>
-    </w:p>
-    <w:p>
-      <w:pPr>
-        <w:shd w:val="clear" w:color="auto" w:fill="FFFFFF"/>
-        <w:spacing w:after="24" w:line="360" w:lineRule="atLeast"/>
-        <w:jc w:val="left"/>
-      </w:pPr>
-    </w:p>
-    <w:p>
-      <w:pPr>
-        <w:shd w:val="clear" w:color="auto" w:fill="FFFFFF"/>
-        <w:spacing w:after="24" w:line="360" w:lineRule="atLeast"/>
-        <w:jc w:val="left"/>
-        <w:rPr>
           <w:color w:val="252525"/>
           <w:szCs w:val="28"/>
         </w:rPr>
       </w:pPr>
-      <w:proofErr w:type="spellStart"/>
       <w:r>
         <w:rPr>
           <w:color w:val="252525"/>
           <w:szCs w:val="28"/>
         </w:rPr>
-        <w:t>float</w:t>
-      </w:r>
-      <w:proofErr w:type="spellEnd"/>
-      <w:r>
-        <w:rPr>
-          <w:color w:val="252525"/>
-          <w:szCs w:val="28"/>
-        </w:rPr>
-        <w:t xml:space="preserve"> * a = </w:t>
-      </w:r>
-      <w:proofErr w:type="spellStart"/>
-      <w:r>
-        <w:rPr>
-          <w:color w:val="252525"/>
-          <w:szCs w:val="28"/>
-        </w:rPr>
-        <w:t>new</w:t>
-      </w:r>
-      <w:proofErr w:type="spellEnd"/>
-      <w:r>
-        <w:rPr>
-          <w:color w:val="252525"/>
-          <w:szCs w:val="28"/>
-        </w:rPr>
-        <w:t xml:space="preserve"> </w:t>
-      </w:r>
-      <w:proofErr w:type="spellStart"/>
-      <w:r>
-        <w:rPr>
-          <w:color w:val="252525"/>
-          <w:szCs w:val="28"/>
-        </w:rPr>
-        <w:t>float</w:t>
-      </w:r>
-      <w:proofErr w:type="spellEnd"/>
-      <w:r>
-        <w:rPr>
-          <w:color w:val="252525"/>
-          <w:szCs w:val="28"/>
-        </w:rPr>
-        <w:t xml:space="preserve"> [N];</w:t>
+        <w:t>float * a = new float [N];</w:t>
       </w:r>
     </w:p>
     <w:p>
@@ -2113,97 +1990,83 @@
       </w:pPr>
       <w:bookmarkStart w:id="6" w:name="_Toc52570386"/>
       <w:r>
+        <w:t>7</w:t>
+      </w:r>
+      <w:r>
+        <w:t>.   Выводы</w:t>
+      </w:r>
+      <w:bookmarkEnd w:id="6"/>
+    </w:p>
+    <w:p>
+      <w:pPr>
+        <w:rPr>
+          <w:sz w:val="24"/>
+        </w:rPr>
+      </w:pPr>
+      <w:r>
+        <w:t>В Лабораторной работе №</w:t>
+      </w:r>
+      <w:r>
+        <w:rPr>
+          <w:lang w:val="en-US"/>
+        </w:rPr>
+        <w:t>1</w:t>
+      </w:r>
+      <w:r>
+        <w:t xml:space="preserve"> проведен анализ работы программ</w:t>
+      </w:r>
+      <w:r>
+        <w:t>ы</w:t>
+      </w:r>
+      <w:r>
+        <w:t xml:space="preserve"> по решению задачи </w:t>
+      </w:r>
+      <w:r>
+        <w:t>построени</w:t>
+      </w:r>
+      <w:r>
+        <w:t>я</w:t>
+      </w:r>
+      <w:r>
+        <w:t xml:space="preserve"> таблицы значений заданной функции с заданным шагом</w:t>
+      </w:r>
+      <w:r>
+        <w:t>.</w:t>
+      </w:r>
+    </w:p>
+    <w:p>
+      <w:pPr>
+        <w:pStyle w:val="1"/>
+      </w:pPr>
+      <w:bookmarkStart w:id="7" w:name="_Toc52570387"/>
+      <w:r>
+        <w:rPr>
+          <w:lang w:val="en-US"/>
+        </w:rPr>
         <w:lastRenderedPageBreak/>
-        <w:t>7</w:t>
-      </w:r>
-      <w:r>
-        <w:t>.   Выводы</w:t>
-      </w:r>
-      <w:bookmarkEnd w:id="6"/>
-    </w:p>
-    <w:p>
-      <w:pPr>
-        <w:rPr>
-          <w:sz w:val="24"/>
-        </w:rPr>
-      </w:pPr>
-      <w:r>
-        <w:t>В Лабораторной работе №</w:t>
-      </w:r>
-      <w:r>
-        <w:rPr>
-          <w:lang w:val="en-US"/>
-        </w:rPr>
-        <w:t>1</w:t>
-      </w:r>
-      <w:r>
-        <w:t xml:space="preserve"> проведен анализ работы программ</w:t>
-      </w:r>
-      <w:r>
-        <w:t>ы</w:t>
-      </w:r>
-      <w:r>
-        <w:t xml:space="preserve"> по решению задачи </w:t>
-      </w:r>
-      <w:r>
-        <w:t xml:space="preserve">динамического выделения памяти для массива из </w:t>
-      </w:r>
-      <w:r>
-        <w:rPr>
-          <w:rFonts w:eastAsiaTheme="minorEastAsia" w:hint="eastAsia"/>
-          <w:lang w:eastAsia="ko-KR"/>
-        </w:rPr>
-        <w:t>N</w:t>
-      </w:r>
-      <w:r>
+        <w:t>8</w:t>
+      </w:r>
+      <w:r>
+        <w:t>.   Приложения</w:t>
+      </w:r>
+      <w:bookmarkEnd w:id="7"/>
+    </w:p>
+    <w:p>
+      <w:pPr>
         <w:rPr>
           <w:rFonts w:eastAsiaTheme="minorEastAsia"/>
           <w:lang w:eastAsia="ko-KR"/>
         </w:rPr>
-        <w:t xml:space="preserve"> элементов.</w:t>
-      </w:r>
-    </w:p>
-    <w:p>
-      <w:pPr>
-        <w:pStyle w:val="1"/>
-      </w:pPr>
-      <w:bookmarkStart w:id="7" w:name="_Toc52570387"/>
-      <w:r>
-        <w:rPr>
-          <w:lang w:val="en-US"/>
-        </w:rPr>
-        <w:t>8</w:t>
-      </w:r>
-      <w:r>
-        <w:t>.   Приложения</w:t>
-      </w:r>
-      <w:bookmarkEnd w:id="7"/>
-    </w:p>
-    <w:p>
-      <w:pPr>
-        <w:rPr>
-          <w:rFonts w:eastAsiaTheme="minorEastAsia"/>
-          <w:lang w:eastAsia="ko-KR"/>
-        </w:rPr>
       </w:pPr>
       <w:r>
         <w:t xml:space="preserve">Ссылка на </w:t>
       </w:r>
-      <w:proofErr w:type="spellStart"/>
       <w:r>
         <w:rPr>
           <w:rFonts w:eastAsiaTheme="minorEastAsia"/>
           <w:lang w:val="en-US" w:eastAsia="ko-KR"/>
         </w:rPr>
-        <w:t>github</w:t>
-      </w:r>
-      <w:proofErr w:type="spellEnd"/>
-      <w:r>
-        <w:rPr>
-          <w:rFonts w:eastAsiaTheme="minorEastAsia"/>
-          <w:lang w:val="en-US" w:eastAsia="ko-KR"/>
-        </w:rPr>
-        <w:t xml:space="preserve"> </w:t>
+        <w:t xml:space="preserve">github </w:t>
       </w:r>
       <w:r>
         <w:rPr>

</xml_diff>

<commit_message>
Recorrected task statement + added remarks to results analysis
</commit_message>
<xml_diff>
--- a/01_laboratory_work/laboratory_work_report.docx
+++ b/01_laboratory_work/laboratory_work_report.docx
@@ -1310,25 +1310,40 @@
     </w:p>
     <w:p>
       <w:r>
-        <w:t xml:space="preserve">Выполнить </w:t>
-      </w:r>
-      <w:r>
-        <w:t xml:space="preserve">построение таблицы значений заданной функции с заданным шагом </w:t>
-      </w:r>
-      <w:r>
-        <w:t>и выве</w:t>
-      </w:r>
-      <w:r>
-        <w:t>сти</w:t>
-      </w:r>
-      <w:r>
-        <w:t xml:space="preserve"> на экран результат</w:t>
-      </w:r>
-      <w:r>
-        <w:t>ы</w:t>
-      </w:r>
-      <w:r>
-        <w:t xml:space="preserve"> вычислений.</w:t>
+        <w:t xml:space="preserve">Создать массив из N элементов, где </w:t>
+      </w:r>
+      <w:r>
+        <w:rPr>
+          <w:rFonts w:eastAsiaTheme="minorEastAsia"/>
+          <w:lang w:val="en-US" w:eastAsia="ko-KR"/>
+        </w:rPr>
+        <w:t xml:space="preserve">N – </w:t>
+      </w:r>
+      <w:r>
+        <w:rPr>
+          <w:rFonts w:eastAsiaTheme="minorEastAsia"/>
+          <w:lang w:eastAsia="ko-KR"/>
+        </w:rPr>
+        <w:t xml:space="preserve">большое число, соответствующее значению </w:t>
+      </w:r>
+      <w:r>
+        <w:rPr>
+          <w:rFonts w:eastAsiaTheme="minorEastAsia"/>
+          <w:lang w:val="en-US" w:eastAsia="ko-KR"/>
+        </w:rPr>
+        <w:t>1024x1024</w:t>
+      </w:r>
+      <w:r>
+        <w:t>.</w:t>
+      </w:r>
+      <w:r>
+        <w:softHyphen/>
+      </w:r>
+      <w:r>
+        <w:softHyphen/>
+      </w:r>
+      <w:r>
+        <w:softHyphen/>
       </w:r>
     </w:p>
     <w:p>
@@ -1358,6 +1373,9 @@
         <w:t xml:space="preserve">спецификаторе </w:t>
       </w:r>
       <w:r>
+        <w:t xml:space="preserve">ядра </w:t>
+      </w:r>
+      <w:r>
         <w:rPr>
           <w:rFonts w:eastAsiaTheme="minorEastAsia"/>
           <w:lang w:val="en-US" w:eastAsia="ko-KR"/>
@@ -1453,7 +1471,7 @@
           <w:rFonts w:eastAsiaTheme="minorEastAsia"/>
           <w:lang w:eastAsia="ko-KR"/>
         </w:rPr>
-        <w:t>PU в память CPU (все элементы).</w:t>
+        <w:t>PU в память CPU.</w:t>
       </w:r>
     </w:p>
     <w:p>
@@ -1860,10 +1878,22 @@
         <w:jc w:val="left"/>
       </w:pPr>
       <w:r>
-        <w:t xml:space="preserve">Вывод в терминал </w:t>
-      </w:r>
-      <w:r>
-        <w:t xml:space="preserve">элементов с индексами из полученного массива с результатами полученных вычислений. </w:t>
+        <w:t>Результат вывода</w:t>
+      </w:r>
+      <w:r>
+        <w:t xml:space="preserve"> в терминал </w:t>
+      </w:r>
+      <w:r>
+        <w:t xml:space="preserve">элементов с индексами из полученного массива </w:t>
+      </w:r>
+      <w:r>
+        <w:t>и</w:t>
+      </w:r>
+      <w:r>
+        <w:t xml:space="preserve"> результатами полученных вычислений</w:t>
+      </w:r>
+      <w:r>
+        <w:t>:</w:t>
       </w:r>
     </w:p>
     <w:p>
@@ -1922,6 +1952,223 @@
     </w:p>
     <w:p>
       <w:pPr>
+        <w:shd w:val="clear" w:color="auto" w:fill="FFFFFF"/>
+        <w:spacing w:after="24" w:line="360" w:lineRule="atLeast"/>
+        <w:jc w:val="left"/>
+      </w:pPr>
+    </w:p>
+    <w:p>
+      <w:pPr>
+        <w:shd w:val="clear" w:color="auto" w:fill="FFFFFF"/>
+        <w:spacing w:after="24" w:line="360" w:lineRule="atLeast"/>
+        <w:jc w:val="left"/>
+        <w:rPr>
+          <w:rFonts w:eastAsiaTheme="minorEastAsia"/>
+          <w:lang w:eastAsia="ko-KR"/>
+        </w:rPr>
+      </w:pPr>
+      <w:r>
+        <w:t xml:space="preserve">В ходе </w:t>
+      </w:r>
+      <w:r>
+        <w:t xml:space="preserve">тестирования работы распределения памяти было установлено, что распараллеливание </w:t>
+      </w:r>
+      <w:r>
+        <w:rPr>
+          <w:rFonts w:eastAsiaTheme="minorEastAsia"/>
+          <w:lang w:eastAsia="ko-KR"/>
+        </w:rPr>
+        <w:t>элементов начинается со значения N = 23х23.</w:t>
+      </w:r>
+    </w:p>
+    <w:p>
+      <w:pPr>
+        <w:shd w:val="clear" w:color="auto" w:fill="FFFFFF"/>
+        <w:spacing w:after="24" w:line="360" w:lineRule="atLeast"/>
+        <w:jc w:val="left"/>
+        <w:rPr>
+          <w:rFonts w:eastAsiaTheme="minorEastAsia"/>
+          <w:lang w:eastAsia="ko-KR"/>
+        </w:rPr>
+      </w:pPr>
+    </w:p>
+    <w:p>
+      <w:pPr>
+        <w:shd w:val="clear" w:color="auto" w:fill="FFFFFF"/>
+        <w:spacing w:after="24" w:line="360" w:lineRule="atLeast"/>
+        <w:jc w:val="left"/>
+        <w:rPr>
+          <w:rFonts w:eastAsiaTheme="minorEastAsia"/>
+          <w:i/>
+          <w:iCs/>
+          <w:lang w:val="en-US" w:eastAsia="ko-KR"/>
+        </w:rPr>
+      </w:pPr>
+      <w:r>
+        <w:rPr>
+          <w:rFonts w:eastAsiaTheme="minorEastAsia"/>
+          <w:i/>
+          <w:iCs/>
+          <w:lang w:eastAsia="ko-KR"/>
+        </w:rPr>
+        <w:t xml:space="preserve">Пример </w:t>
+      </w:r>
+      <w:r>
+        <w:rPr>
+          <w:rFonts w:eastAsiaTheme="minorEastAsia"/>
+          <w:i/>
+          <w:iCs/>
+          <w:lang w:val="en-US" w:eastAsia="ko-KR"/>
+        </w:rPr>
+        <w:t>N = 4x4:</w:t>
+      </w:r>
+    </w:p>
+    <w:p>
+      <w:pPr>
+        <w:shd w:val="clear" w:color="auto" w:fill="FFFFFF"/>
+        <w:spacing w:after="24" w:line="360" w:lineRule="atLeast"/>
+        <w:jc w:val="left"/>
+        <w:rPr>
+          <w:lang w:val="en-US"/>
+        </w:rPr>
+      </w:pPr>
+      <w:r>
+        <w:rPr>
+          <w:noProof/>
+        </w:rPr>
+        <w:lastRenderedPageBreak/>
+        <w:drawing>
+          <wp:inline distT="0" distB="0" distL="0" distR="0" wp14:anchorId="3A7AEE29" wp14:editId="190F5FD5">
+            <wp:extent cx="5200650" cy="3552825"/>
+            <wp:effectExtent l="0" t="0" r="0" b="9525"/>
+            <wp:docPr id="1" name="Рисунок 1"/>
+            <wp:cNvGraphicFramePr>
+              <a:graphicFrameLocks xmlns:a="http://schemas.openxmlformats.org/drawingml/2006/main" noChangeAspect="1"/>
+            </wp:cNvGraphicFramePr>
+            <a:graphic xmlns:a="http://schemas.openxmlformats.org/drawingml/2006/main">
+              <a:graphicData uri="http://schemas.openxmlformats.org/drawingml/2006/picture">
+                <pic:pic xmlns:pic="http://schemas.openxmlformats.org/drawingml/2006/picture">
+                  <pic:nvPicPr>
+                    <pic:cNvPr id="1" name=""/>
+                    <pic:cNvPicPr/>
+                  </pic:nvPicPr>
+                  <pic:blipFill>
+                    <a:blip r:embed="rId8"/>
+                    <a:stretch>
+                      <a:fillRect/>
+                    </a:stretch>
+                  </pic:blipFill>
+                  <pic:spPr>
+                    <a:xfrm>
+                      <a:off x="0" y="0"/>
+                      <a:ext cx="5200650" cy="3552825"/>
+                    </a:xfrm>
+                    <a:prstGeom prst="rect">
+                      <a:avLst/>
+                    </a:prstGeom>
+                  </pic:spPr>
+                </pic:pic>
+              </a:graphicData>
+            </a:graphic>
+          </wp:inline>
+        </w:drawing>
+      </w:r>
+    </w:p>
+    <w:p>
+      <w:pPr>
+        <w:shd w:val="clear" w:color="auto" w:fill="FFFFFF"/>
+        <w:spacing w:after="24" w:line="360" w:lineRule="atLeast"/>
+        <w:jc w:val="left"/>
+        <w:rPr>
+          <w:lang w:val="en-US"/>
+        </w:rPr>
+      </w:pPr>
+    </w:p>
+    <w:p>
+      <w:pPr>
+        <w:shd w:val="clear" w:color="auto" w:fill="FFFFFF"/>
+        <w:spacing w:after="24" w:line="360" w:lineRule="atLeast"/>
+        <w:jc w:val="left"/>
+        <w:rPr>
+          <w:i/>
+          <w:iCs/>
+        </w:rPr>
+      </w:pPr>
+      <w:r>
+        <w:rPr>
+          <w:i/>
+          <w:iCs/>
+        </w:rPr>
+        <w:t xml:space="preserve">Пример </w:t>
+      </w:r>
+      <w:r>
+        <w:rPr>
+          <w:i/>
+          <w:iCs/>
+          <w:lang w:val="en-US"/>
+        </w:rPr>
+        <w:t>N = 32x32</w:t>
+      </w:r>
+      <w:r>
+        <w:rPr>
+          <w:i/>
+          <w:iCs/>
+        </w:rPr>
+        <w:t>:</w:t>
+      </w:r>
+    </w:p>
+    <w:p>
+      <w:pPr>
+        <w:shd w:val="clear" w:color="auto" w:fill="FFFFFF"/>
+        <w:spacing w:after="24" w:line="360" w:lineRule="atLeast"/>
+        <w:jc w:val="left"/>
+        <w:rPr>
+          <w:lang w:val="en-US"/>
+        </w:rPr>
+      </w:pPr>
+      <w:r>
+        <w:rPr>
+          <w:noProof/>
+        </w:rPr>
+        <w:drawing>
+          <wp:inline distT="0" distB="0" distL="0" distR="0" wp14:anchorId="0F020D12" wp14:editId="5CBC2CCD">
+            <wp:extent cx="5143500" cy="2686050"/>
+            <wp:effectExtent l="0" t="0" r="0" b="0"/>
+            <wp:docPr id="3" name="Рисунок 3"/>
+            <wp:cNvGraphicFramePr>
+              <a:graphicFrameLocks xmlns:a="http://schemas.openxmlformats.org/drawingml/2006/main" noChangeAspect="1"/>
+            </wp:cNvGraphicFramePr>
+            <a:graphic xmlns:a="http://schemas.openxmlformats.org/drawingml/2006/main">
+              <a:graphicData uri="http://schemas.openxmlformats.org/drawingml/2006/picture">
+                <pic:pic xmlns:pic="http://schemas.openxmlformats.org/drawingml/2006/picture">
+                  <pic:nvPicPr>
+                    <pic:cNvPr id="1" name=""/>
+                    <pic:cNvPicPr/>
+                  </pic:nvPicPr>
+                  <pic:blipFill>
+                    <a:blip r:embed="rId9"/>
+                    <a:stretch>
+                      <a:fillRect/>
+                    </a:stretch>
+                  </pic:blipFill>
+                  <pic:spPr>
+                    <a:xfrm>
+                      <a:off x="0" y="0"/>
+                      <a:ext cx="5143500" cy="2686050"/>
+                    </a:xfrm>
+                    <a:prstGeom prst="rect">
+                      <a:avLst/>
+                    </a:prstGeom>
+                  </pic:spPr>
+                </pic:pic>
+              </a:graphicData>
+            </a:graphic>
+          </wp:inline>
+        </w:drawing>
+      </w:r>
+    </w:p>
+    <w:p>
+      <w:pPr>
         <w:pStyle w:val="1"/>
         <w:spacing w:before="360" w:after="120"/>
       </w:pPr>
@@ -2019,19 +2266,10 @@
         <w:t>ы</w:t>
       </w:r>
       <w:r>
-        <w:t xml:space="preserve"> по решению задачи </w:t>
-      </w:r>
-      <w:r>
-        <w:t>построени</w:t>
-      </w:r>
-      <w:r>
-        <w:t>я</w:t>
-      </w:r>
-      <w:r>
-        <w:t xml:space="preserve"> таблицы значений заданной функции с заданным шагом</w:t>
-      </w:r>
-      <w:r>
-        <w:t>.</w:t>
+        <w:t xml:space="preserve"> по решению задачи</w:t>
+      </w:r>
+      <w:r>
+        <w:t xml:space="preserve"> создания массива из большого числа элементов.</w:t>
       </w:r>
     </w:p>
     <w:p>
@@ -2077,7 +2315,7 @@
       </w:r>
     </w:p>
     <w:p>
-      <w:hyperlink r:id="rId8" w:history="1">
+      <w:hyperlink r:id="rId10" w:history="1">
         <w:r>
           <w:rPr>
             <w:rStyle w:val="a7"/>
@@ -2091,7 +2329,7 @@
     </w:p>
     <w:p/>
     <w:sectPr>
-      <w:footerReference w:type="default" r:id="rId9"/>
+      <w:footerReference w:type="default" r:id="rId11"/>
       <w:pgSz w:w="11906" w:h="16838"/>
       <w:pgMar w:top="1134" w:right="850" w:bottom="1134" w:left="1701" w:header="708" w:footer="708" w:gutter="0"/>
       <w:cols w:space="708"/>

</xml_diff>

<commit_message>
Corrected the lab variant + added charts
</commit_message>
<xml_diff>
--- a/01_laboratory_work/laboratory_work_report.docx
+++ b/01_laboratory_work/laboratory_work_report.docx
@@ -12,6 +12,8 @@
           <w:szCs w:val="28"/>
         </w:rPr>
       </w:pPr>
+      <w:bookmarkStart w:id="0" w:name="_Hlk114683183"/>
+      <w:bookmarkEnd w:id="0"/>
       <w:r>
         <w:rPr>
           <w:color w:val="000000"/>
@@ -412,12 +414,37 @@
         </w:rPr>
         <w:tab/>
       </w:r>
-      <w:r>
-        <w:rPr>
-          <w:color w:val="000000"/>
-          <w:szCs w:val="28"/>
-        </w:rPr>
-        <w:t>Выполнил:    Кухтенкова П.Г.</w:t>
+      <w:proofErr w:type="gramStart"/>
+      <w:r>
+        <w:rPr>
+          <w:color w:val="000000"/>
+          <w:szCs w:val="28"/>
+        </w:rPr>
+        <w:t xml:space="preserve">Выполнил:   </w:t>
+      </w:r>
+      <w:proofErr w:type="gramEnd"/>
+      <w:r>
+        <w:rPr>
+          <w:color w:val="000000"/>
+          <w:szCs w:val="28"/>
+        </w:rPr>
+        <w:t xml:space="preserve"> </w:t>
+      </w:r>
+      <w:proofErr w:type="spellStart"/>
+      <w:r>
+        <w:rPr>
+          <w:color w:val="000000"/>
+          <w:szCs w:val="28"/>
+        </w:rPr>
+        <w:t>Кухтенкова</w:t>
+      </w:r>
+      <w:proofErr w:type="spellEnd"/>
+      <w:r>
+        <w:rPr>
+          <w:color w:val="000000"/>
+          <w:szCs w:val="28"/>
+        </w:rPr>
+        <w:t xml:space="preserve"> П.Г.</w:t>
       </w:r>
     </w:p>
     <w:p>
@@ -429,6 +456,7 @@
         </w:tabs>
         <w:jc w:val="left"/>
         <w:rPr>
+          <w:color w:val="000000"/>
           <w:szCs w:val="28"/>
         </w:rPr>
       </w:pPr>
@@ -446,6 +474,7 @@
         </w:rPr>
         <w:t xml:space="preserve">                                          </w:t>
       </w:r>
+      <w:proofErr w:type="gramStart"/>
       <w:r>
         <w:rPr>
           <w:color w:val="000000"/>
@@ -458,7 +487,15 @@
           <w:color w:val="000000"/>
           <w:szCs w:val="28"/>
         </w:rPr>
-        <w:t xml:space="preserve">              </w:t>
+        <w:t xml:space="preserve">   </w:t>
+      </w:r>
+      <w:proofErr w:type="gramEnd"/>
+      <w:r>
+        <w:rPr>
+          <w:color w:val="000000"/>
+          <w:szCs w:val="28"/>
+        </w:rPr>
+        <w:t xml:space="preserve">           </w:t>
       </w:r>
       <w:r>
         <w:rPr>
@@ -473,7 +510,41 @@
           <w:szCs w:val="28"/>
         </w:rPr>
         <w:br/>
-        <w:t xml:space="preserve">                                                                                  Вариант:  12 (лёгкий уровень)</w:t>
+        <w:t xml:space="preserve">                                                                                  Вариант: </w:t>
+      </w:r>
+      <w:r>
+        <w:rPr>
+          <w:color w:val="000000"/>
+          <w:szCs w:val="28"/>
+        </w:rPr>
+        <w:t xml:space="preserve">             без варианта </w:t>
+      </w:r>
+    </w:p>
+    <w:p>
+      <w:pPr>
+        <w:shd w:val="clear" w:color="auto" w:fill="FFFFFF"/>
+        <w:tabs>
+          <w:tab w:val="left" w:pos="5730"/>
+          <w:tab w:val="right" w:pos="9355"/>
+        </w:tabs>
+        <w:jc w:val="left"/>
+        <w:rPr>
+          <w:szCs w:val="28"/>
+        </w:rPr>
+      </w:pPr>
+      <w:r>
+        <w:rPr>
+          <w:color w:val="000000"/>
+          <w:szCs w:val="28"/>
+        </w:rPr>
+        <w:t xml:space="preserve">                                                                                            (задача из презентации</w:t>
+      </w:r>
+      <w:r>
+        <w:rPr>
+          <w:color w:val="000000"/>
+          <w:szCs w:val="28"/>
+        </w:rPr>
+        <w:t>)</w:t>
       </w:r>
     </w:p>
     <w:p>
@@ -486,6 +557,7 @@
           <w:szCs w:val="28"/>
         </w:rPr>
       </w:pPr>
+      <w:proofErr w:type="gramStart"/>
       <w:r>
         <w:rPr>
           <w:color w:val="000000"/>
@@ -532,7 +604,16 @@
           <w:spacing w:val="-2"/>
           <w:szCs w:val="28"/>
         </w:rPr>
-        <w:t xml:space="preserve"> Семёнов С.А.</w:t>
+        <w:t xml:space="preserve"> </w:t>
+      </w:r>
+      <w:proofErr w:type="gramEnd"/>
+      <w:r>
+        <w:rPr>
+          <w:color w:val="000000"/>
+          <w:spacing w:val="-2"/>
+          <w:szCs w:val="28"/>
+        </w:rPr>
+        <w:t>Семёнов С.А.</w:t>
       </w:r>
     </w:p>
     <w:p>
@@ -657,6 +738,7 @@
           <w:spacing w:val="-2"/>
           <w:szCs w:val="28"/>
         </w:rPr>
+        <w:lastRenderedPageBreak/>
         <w:t xml:space="preserve">Москва, </w:t>
       </w:r>
       <w:r>
@@ -705,7 +787,6 @@
           <w:szCs w:val="22"/>
           <w:lang w:eastAsia="ru-RU"/>
         </w:rPr>
-        <w:lastRenderedPageBreak/>
         <w:t>Содержание</w:t>
       </w:r>
     </w:p>
@@ -1296,7 +1377,7 @@
       <w:pPr>
         <w:pStyle w:val="1"/>
       </w:pPr>
-      <w:bookmarkStart w:id="0" w:name="_Toc52570380"/>
+      <w:bookmarkStart w:id="1" w:name="_Toc52570380"/>
       <w:r>
         <w:t xml:space="preserve">1.   </w:t>
       </w:r>
@@ -1306,55 +1387,93 @@
       <w:r>
         <w:t>задачи</w:t>
       </w:r>
-      <w:bookmarkEnd w:id="0"/>
-    </w:p>
-    <w:p>
-      <w:r>
-        <w:t xml:space="preserve">Создать массив из N элементов, где </w:t>
+      <w:bookmarkEnd w:id="1"/>
+    </w:p>
+    <w:p>
+      <w:r>
+        <w:t>Создать массив из N элементов</w:t>
+      </w:r>
+      <w:r>
+        <w:t>.</w:t>
+      </w:r>
+    </w:p>
+    <w:p>
+      <w:pPr>
+        <w:pStyle w:val="1"/>
+      </w:pPr>
+      <w:bookmarkStart w:id="2" w:name="_Toc52570381"/>
+      <w:r>
+        <w:t>2.   Описание решения</w:t>
+      </w:r>
+      <w:bookmarkEnd w:id="2"/>
+    </w:p>
+    <w:p>
+      <w:pPr>
+        <w:shd w:val="clear" w:color="auto" w:fill="FFFFFF"/>
+        <w:spacing w:after="24" w:line="360" w:lineRule="atLeast"/>
+        <w:jc w:val="left"/>
+        <w:rPr>
+          <w:rFonts w:eastAsiaTheme="minorEastAsia"/>
+          <w:lang w:eastAsia="ko-KR"/>
+        </w:rPr>
+      </w:pPr>
+      <w:r>
+        <w:t xml:space="preserve">2.1. Задание логики нахождения значения и его записи для каждого элемента массива при запуске отдельных нитей, вычисляющих требуемые значения, в </w:t>
+      </w:r>
+      <w:r>
+        <w:t xml:space="preserve">спецификаторе </w:t>
+      </w:r>
+      <w:r>
+        <w:t xml:space="preserve">ядра </w:t>
       </w:r>
       <w:r>
         <w:rPr>
           <w:rFonts w:eastAsiaTheme="minorEastAsia"/>
           <w:lang w:val="en-US" w:eastAsia="ko-KR"/>
         </w:rPr>
-        <w:t xml:space="preserve">N – </w:t>
-      </w:r>
-      <w:r>
+        <w:t>__global__.</w:t>
+      </w:r>
+    </w:p>
+    <w:p>
+      <w:pPr>
+        <w:shd w:val="clear" w:color="auto" w:fill="FFFFFF"/>
+        <w:spacing w:after="24" w:line="360" w:lineRule="atLeast"/>
+        <w:jc w:val="left"/>
+      </w:pPr>
+      <w:r>
+        <w:t xml:space="preserve">2.2. </w:t>
+      </w:r>
+      <w:r>
+        <w:t>Распределение динамической памяти хоста для массива элементов и памяти устройства.</w:t>
+      </w:r>
+    </w:p>
+    <w:p>
+      <w:pPr>
+        <w:shd w:val="clear" w:color="auto" w:fill="FFFFFF"/>
+        <w:spacing w:after="24" w:line="360" w:lineRule="atLeast"/>
+        <w:jc w:val="left"/>
         <w:rPr>
           <w:rFonts w:eastAsiaTheme="minorEastAsia"/>
           <w:lang w:eastAsia="ko-KR"/>
         </w:rPr>
-        <w:t xml:space="preserve">большое число, соответствующее значению </w:t>
+      </w:pPr>
+      <w:r>
+        <w:t xml:space="preserve">2.3.  Выделение памяти </w:t>
       </w:r>
       <w:r>
         <w:rPr>
           <w:rFonts w:eastAsiaTheme="minorEastAsia"/>
           <w:lang w:val="en-US" w:eastAsia="ko-KR"/>
         </w:rPr>
-        <w:t>1024x1024</w:t>
-      </w:r>
-      <w:r>
-        <w:t>.</w:t>
-      </w:r>
-      <w:r>
-        <w:softHyphen/>
-      </w:r>
-      <w:r>
-        <w:softHyphen/>
-      </w:r>
-      <w:r>
-        <w:softHyphen/>
-      </w:r>
-    </w:p>
-    <w:p>
-      <w:pPr>
-        <w:pStyle w:val="1"/>
-      </w:pPr>
-      <w:bookmarkStart w:id="1" w:name="_Toc52570381"/>
-      <w:r>
-        <w:t>2.   Описание решения</w:t>
-      </w:r>
-      <w:bookmarkEnd w:id="1"/>
+        <w:t>GPU</w:t>
+      </w:r>
+      <w:r>
+        <w:rPr>
+          <w:rFonts w:eastAsiaTheme="minorEastAsia"/>
+          <w:lang w:eastAsia="ko-KR"/>
+        </w:rPr>
+        <w:t xml:space="preserve"> под каждый элемент.</w:t>
+      </w:r>
     </w:p>
     <w:p>
       <w:pPr>
@@ -1367,20 +1486,75 @@
         </w:rPr>
       </w:pPr>
       <w:r>
-        <w:t xml:space="preserve">2.1. Задание логики нахождения значения и его записи для каждого элемента массива при запуске отдельных нитей, вычисляющих требуемые значения, в </w:t>
-      </w:r>
-      <w:r>
-        <w:t xml:space="preserve">спецификаторе </w:t>
-      </w:r>
-      <w:r>
-        <w:t xml:space="preserve">ядра </w:t>
+        <w:rPr>
+          <w:rFonts w:eastAsiaTheme="minorEastAsia"/>
+          <w:lang w:eastAsia="ko-KR"/>
+        </w:rPr>
+        <w:t>2.4. Запуск всех нитей блоками по 512 нитей.</w:t>
+      </w:r>
+    </w:p>
+    <w:p>
+      <w:pPr>
+        <w:shd w:val="clear" w:color="auto" w:fill="FFFFFF"/>
+        <w:spacing w:after="24" w:line="360" w:lineRule="atLeast"/>
+        <w:jc w:val="left"/>
+        <w:rPr>
+          <w:rFonts w:eastAsiaTheme="minorEastAsia"/>
+          <w:lang w:eastAsia="ko-KR"/>
+        </w:rPr>
+      </w:pPr>
+      <w:r>
+        <w:rPr>
+          <w:rFonts w:eastAsiaTheme="minorEastAsia"/>
+          <w:lang w:eastAsia="ko-KR"/>
+        </w:rPr>
+        <w:t xml:space="preserve">2.5. Копирование результатов из памяти </w:t>
+      </w:r>
+      <w:r>
+        <w:rPr>
+          <w:rFonts w:eastAsiaTheme="minorEastAsia" w:hint="eastAsia"/>
+          <w:lang w:eastAsia="ko-KR"/>
+        </w:rPr>
+        <w:t>G</w:t>
+      </w:r>
+      <w:r>
+        <w:rPr>
+          <w:rFonts w:eastAsiaTheme="minorEastAsia"/>
+          <w:lang w:eastAsia="ko-KR"/>
+        </w:rPr>
+        <w:t>PU в память CPU.</w:t>
+      </w:r>
+    </w:p>
+    <w:p>
+      <w:pPr>
+        <w:shd w:val="clear" w:color="auto" w:fill="FFFFFF"/>
+        <w:spacing w:after="24" w:line="360" w:lineRule="atLeast"/>
+        <w:jc w:val="left"/>
+        <w:rPr>
+          <w:rFonts w:eastAsiaTheme="minorEastAsia"/>
+          <w:lang w:eastAsia="ko-KR"/>
+        </w:rPr>
+      </w:pPr>
+      <w:r>
+        <w:rPr>
+          <w:rFonts w:eastAsiaTheme="minorEastAsia"/>
+          <w:lang w:eastAsia="ko-KR"/>
+        </w:rPr>
+        <w:t xml:space="preserve">2.6. Освобождение памяти </w:t>
       </w:r>
       <w:r>
         <w:rPr>
           <w:rFonts w:eastAsiaTheme="minorEastAsia"/>
           <w:lang w:val="en-US" w:eastAsia="ko-KR"/>
         </w:rPr>
-        <w:t>__global__.</w:t>
+        <w:t>GPU</w:t>
+      </w:r>
+      <w:r>
+        <w:rPr>
+          <w:rFonts w:eastAsiaTheme="minorEastAsia"/>
+          <w:lang w:eastAsia="ko-KR"/>
+        </w:rPr>
+        <w:t>.</w:t>
       </w:r>
     </w:p>
     <w:p>
@@ -1388,13 +1562,28 @@
         <w:shd w:val="clear" w:color="auto" w:fill="FFFFFF"/>
         <w:spacing w:after="24" w:line="360" w:lineRule="atLeast"/>
         <w:jc w:val="left"/>
-      </w:pPr>
-      <w:r>
-        <w:t xml:space="preserve">2.2. </w:t>
-      </w:r>
-      <w:r>
-        <w:t>Распределение динамической памяти хоста для массива элементов и памяти устройства.</w:t>
-      </w:r>
+        <w:rPr>
+          <w:rFonts w:eastAsiaTheme="minorEastAsia"/>
+          <w:lang w:eastAsia="ko-KR"/>
+        </w:rPr>
+      </w:pPr>
+      <w:r>
+        <w:rPr>
+          <w:rFonts w:eastAsiaTheme="minorEastAsia"/>
+          <w:lang w:eastAsia="ko-KR"/>
+        </w:rPr>
+        <w:t>2.7. Выведение результатов вычислений.</w:t>
+      </w:r>
+    </w:p>
+    <w:p>
+      <w:pPr>
+        <w:pStyle w:val="1"/>
+      </w:pPr>
+      <w:bookmarkStart w:id="3" w:name="_Toc52570382"/>
+      <w:r>
+        <w:t>3.   Аппаратное обеспечение и ПО</w:t>
+      </w:r>
+      <w:bookmarkEnd w:id="3"/>
     </w:p>
     <w:p>
       <w:pPr>
@@ -1402,26 +1591,286 @@
         <w:spacing w:after="24" w:line="360" w:lineRule="atLeast"/>
         <w:jc w:val="left"/>
         <w:rPr>
+          <w:lang w:val="en-US"/>
+        </w:rPr>
+      </w:pPr>
+      <w:r>
+        <w:rPr>
+          <w:lang w:val="en-US"/>
+        </w:rPr>
+        <w:t>Predator PH317-52</w:t>
+      </w:r>
+    </w:p>
+    <w:p>
+      <w:pPr>
+        <w:shd w:val="clear" w:color="auto" w:fill="FFFFFF"/>
+        <w:spacing w:after="24" w:line="360" w:lineRule="atLeast"/>
+        <w:jc w:val="left"/>
+        <w:rPr>
+          <w:lang w:val="en-US"/>
+        </w:rPr>
+      </w:pPr>
+      <w:r>
+        <w:t xml:space="preserve">Процессор: </w:t>
+      </w:r>
+      <w:r>
+        <w:rPr>
+          <w:lang w:val="en-US"/>
+        </w:rPr>
+        <w:t>Intel</w:t>
+      </w:r>
+      <w:r>
+        <w:rPr>
+          <w:lang w:val="en-US"/>
+        </w:rPr>
+        <w:t>(R)</w:t>
+      </w:r>
+      <w:r>
+        <w:rPr>
+          <w:lang w:val="en-US"/>
+        </w:rPr>
+        <w:t xml:space="preserve"> </w:t>
+      </w:r>
+      <w:proofErr w:type="gramStart"/>
+      <w:r>
+        <w:rPr>
+          <w:lang w:val="en-US"/>
+        </w:rPr>
+        <w:t>Cor</w:t>
+      </w:r>
+      <w:r>
+        <w:rPr>
+          <w:lang w:val="en-US"/>
+        </w:rPr>
+        <w:t>e(</w:t>
+      </w:r>
+      <w:proofErr w:type="gramEnd"/>
+      <w:r>
+        <w:rPr>
+          <w:lang w:val="en-US"/>
+        </w:rPr>
+        <w:t>TM)</w:t>
+      </w:r>
+      <w:r>
+        <w:rPr>
+          <w:lang w:val="en-US"/>
+        </w:rPr>
+        <w:t xml:space="preserve"> i7-8750Y CPU </w:t>
+      </w:r>
+      <w:r>
+        <w:rPr>
+          <w:lang w:val="en-US"/>
+        </w:rPr>
+        <w:t>@</w:t>
+      </w:r>
+      <w:r>
+        <w:t xml:space="preserve"> </w:t>
+      </w:r>
+      <w:r>
+        <w:rPr>
+          <w:lang w:val="en-US"/>
+        </w:rPr>
+        <w:t xml:space="preserve">2.20Ghz   2.21 </w:t>
+      </w:r>
+      <w:proofErr w:type="spellStart"/>
+      <w:r>
+        <w:rPr>
+          <w:lang w:val="en-US"/>
+        </w:rPr>
+        <w:t>Ghz</w:t>
+      </w:r>
+      <w:proofErr w:type="spellEnd"/>
+    </w:p>
+    <w:p>
+      <w:pPr>
+        <w:shd w:val="clear" w:color="auto" w:fill="FFFFFF"/>
+        <w:spacing w:after="24" w:line="360" w:lineRule="atLeast"/>
+        <w:jc w:val="left"/>
+      </w:pPr>
+      <w:r>
+        <w:t xml:space="preserve">Оперативная память: </w:t>
+      </w:r>
+      <w:r>
+        <w:rPr>
+          <w:lang w:val="en-US"/>
+        </w:rPr>
+        <w:t>16,0</w:t>
+      </w:r>
+      <w:r>
+        <w:t xml:space="preserve"> Гб (доступно: 15,8 Гб)</w:t>
+      </w:r>
+    </w:p>
+    <w:p>
+      <w:pPr>
+        <w:shd w:val="clear" w:color="auto" w:fill="FFFFFF"/>
+        <w:spacing w:after="24" w:line="360" w:lineRule="atLeast"/>
+        <w:jc w:val="left"/>
+      </w:pPr>
+      <w:r>
+        <w:lastRenderedPageBreak/>
+        <w:t xml:space="preserve">Выпуск: </w:t>
+      </w:r>
+      <w:r>
+        <w:rPr>
+          <w:lang w:val="en-US"/>
+        </w:rPr>
+        <w:t>Windows</w:t>
+      </w:r>
+      <w:r>
+        <w:t xml:space="preserve"> 10 Домашняя для одного языка</w:t>
+      </w:r>
+    </w:p>
+    <w:p>
+      <w:pPr>
+        <w:shd w:val="clear" w:color="auto" w:fill="FFFFFF"/>
+        <w:spacing w:after="24" w:line="360" w:lineRule="atLeast"/>
+        <w:jc w:val="left"/>
+        <w:rPr>
+          <w:lang w:val="en-US"/>
+        </w:rPr>
+      </w:pPr>
+      <w:r>
+        <w:t xml:space="preserve">Версия: </w:t>
+      </w:r>
+      <w:r>
+        <w:rPr>
+          <w:lang w:val="en-US"/>
+        </w:rPr>
+        <w:t>21H1</w:t>
+      </w:r>
+    </w:p>
+    <w:p>
+      <w:pPr>
+        <w:shd w:val="clear" w:color="auto" w:fill="FFFFFF"/>
+        <w:spacing w:after="24" w:line="360" w:lineRule="atLeast"/>
+        <w:jc w:val="left"/>
+      </w:pPr>
+      <w:r>
+        <w:t xml:space="preserve">Дата установки: </w:t>
+      </w:r>
+      <w:r>
+        <w:t>27.‎08.‎2020</w:t>
+      </w:r>
+    </w:p>
+    <w:p>
+      <w:pPr>
+        <w:shd w:val="clear" w:color="auto" w:fill="FFFFFF"/>
+        <w:spacing w:after="24" w:line="360" w:lineRule="atLeast"/>
+        <w:jc w:val="left"/>
+      </w:pPr>
+      <w:r>
+        <w:t xml:space="preserve">Сборка ОС: </w:t>
+      </w:r>
+      <w:r>
+        <w:t>19043.1889</w:t>
+      </w:r>
+    </w:p>
+    <w:p>
+      <w:pPr>
+        <w:shd w:val="clear" w:color="auto" w:fill="FFFFFF"/>
+        <w:spacing w:after="24" w:line="360" w:lineRule="atLeast"/>
+        <w:jc w:val="left"/>
+      </w:pPr>
+      <w:r>
+        <w:t xml:space="preserve">Взаимодействие: </w:t>
+      </w:r>
+      <w:r>
+        <w:t xml:space="preserve">Windows </w:t>
+      </w:r>
+      <w:proofErr w:type="spellStart"/>
+      <w:r>
+        <w:t>Feature</w:t>
+      </w:r>
+      <w:proofErr w:type="spellEnd"/>
+      <w:r>
+        <w:t xml:space="preserve"> Experience Pack 120.2212.4180.0</w:t>
+      </w:r>
+    </w:p>
+    <w:p>
+      <w:pPr>
+        <w:shd w:val="clear" w:color="auto" w:fill="FFFFFF"/>
+        <w:spacing w:after="24" w:line="360" w:lineRule="atLeast"/>
+        <w:jc w:val="left"/>
+        <w:rPr>
+          <w:rFonts w:eastAsiaTheme="minorEastAsia"/>
+          <w:lang w:val="en-US" w:eastAsia="ko-KR"/>
+        </w:rPr>
+      </w:pPr>
+      <w:r>
+        <w:t xml:space="preserve">Видеоадаптер: </w:t>
+      </w:r>
+      <w:r>
+        <w:rPr>
+          <w:rFonts w:eastAsiaTheme="minorEastAsia"/>
+          <w:lang w:val="en-US" w:eastAsia="ko-KR"/>
+        </w:rPr>
+        <w:t xml:space="preserve">NVIDIA GeForce GTX 10500 </w:t>
+      </w:r>
+      <w:proofErr w:type="spellStart"/>
+      <w:r>
+        <w:rPr>
+          <w:rFonts w:eastAsiaTheme="minorEastAsia"/>
+          <w:lang w:val="en-US" w:eastAsia="ko-KR"/>
+        </w:rPr>
+        <w:t>Ti</w:t>
+      </w:r>
+      <w:proofErr w:type="spellEnd"/>
+    </w:p>
+    <w:p>
+      <w:pPr>
+        <w:shd w:val="clear" w:color="auto" w:fill="FFFFFF"/>
+        <w:spacing w:after="24" w:line="360" w:lineRule="atLeast"/>
+        <w:jc w:val="left"/>
+        <w:rPr>
+          <w:rFonts w:eastAsiaTheme="minorEastAsia"/>
+          <w:lang w:val="en-US" w:eastAsia="ko-KR"/>
+        </w:rPr>
+      </w:pPr>
+      <w:r>
+        <w:rPr>
           <w:rFonts w:eastAsiaTheme="minorEastAsia"/>
           <w:lang w:eastAsia="ko-KR"/>
         </w:rPr>
-      </w:pPr>
-      <w:r>
-        <w:t xml:space="preserve">2.3.  Выделение памяти </w:t>
+        <w:t xml:space="preserve">Версия драйвера </w:t>
+      </w:r>
+      <w:r>
+        <w:rPr>
+          <w:rFonts w:eastAsiaTheme="minorEastAsia" w:hint="eastAsia"/>
+          <w:lang w:eastAsia="ko-KR"/>
+        </w:rPr>
+        <w:t>N</w:t>
       </w:r>
       <w:r>
         <w:rPr>
           <w:rFonts w:eastAsiaTheme="minorEastAsia"/>
           <w:lang w:val="en-US" w:eastAsia="ko-KR"/>
         </w:rPr>
-        <w:t>GPU</w:t>
-      </w:r>
+        <w:t>VIDIA: 516.94</w:t>
+      </w:r>
+    </w:p>
+    <w:p>
+      <w:pPr>
+        <w:shd w:val="clear" w:color="auto" w:fill="FFFFFF"/>
+        <w:spacing w:after="24" w:line="360" w:lineRule="atLeast"/>
+        <w:jc w:val="left"/>
+        <w:rPr>
+          <w:rFonts w:eastAsiaTheme="minorEastAsia"/>
+          <w:lang w:val="en-US" w:eastAsia="ko-KR"/>
+        </w:rPr>
+      </w:pPr>
       <w:r>
         <w:rPr>
           <w:rFonts w:eastAsiaTheme="minorEastAsia"/>
           <w:lang w:eastAsia="ko-KR"/>
         </w:rPr>
-        <w:t xml:space="preserve"> под каждый элемент.</w:t>
+        <w:t xml:space="preserve">Тип драйвера: </w:t>
+      </w:r>
+      <w:r>
+        <w:rPr>
+          <w:rFonts w:eastAsiaTheme="minorEastAsia"/>
+          <w:lang w:val="en-US" w:eastAsia="ko-KR"/>
+        </w:rPr>
+        <w:t>DCH</w:t>
       </w:r>
     </w:p>
     <w:p>
@@ -1431,7 +1880,7 @@
         <w:jc w:val="left"/>
         <w:rPr>
           <w:rFonts w:eastAsiaTheme="minorEastAsia"/>
-          <w:lang w:eastAsia="ko-KR"/>
+          <w:lang w:val="en-US" w:eastAsia="ko-KR"/>
         </w:rPr>
       </w:pPr>
       <w:r>
@@ -1439,39 +1888,41 @@
           <w:rFonts w:eastAsiaTheme="minorEastAsia"/>
           <w:lang w:eastAsia="ko-KR"/>
         </w:rPr>
-        <w:t>2.4. Запуск всех нитей блоками по 512 нитей.</w:t>
-      </w:r>
+        <w:t xml:space="preserve">Ядра </w:t>
+      </w:r>
+      <w:r>
+        <w:rPr>
+          <w:rFonts w:eastAsiaTheme="minorEastAsia" w:hint="eastAsia"/>
+          <w:lang w:eastAsia="ko-KR"/>
+        </w:rPr>
+        <w:t>C</w:t>
+      </w:r>
+      <w:r>
+        <w:rPr>
+          <w:rFonts w:eastAsiaTheme="minorEastAsia"/>
+          <w:lang w:val="en-US" w:eastAsia="ko-KR"/>
+        </w:rPr>
+        <w:t>UDA: 768</w:t>
+      </w:r>
+    </w:p>
+    <w:p>
+      <w:pPr>
+        <w:pStyle w:val="1"/>
+      </w:pPr>
+      <w:bookmarkStart w:id="4" w:name="_Toc52570383"/>
+      <w:r>
+        <w:t>4.   Основные моменты кода</w:t>
+      </w:r>
+      <w:bookmarkEnd w:id="4"/>
     </w:p>
     <w:p>
       <w:pPr>
         <w:shd w:val="clear" w:color="auto" w:fill="FFFFFF"/>
         <w:spacing w:after="24" w:line="360" w:lineRule="atLeast"/>
         <w:jc w:val="left"/>
-        <w:rPr>
-          <w:rFonts w:eastAsiaTheme="minorEastAsia"/>
-          <w:lang w:eastAsia="ko-KR"/>
-        </w:rPr>
-      </w:pPr>
-      <w:r>
-        <w:rPr>
-          <w:rFonts w:eastAsiaTheme="minorEastAsia"/>
-          <w:lang w:eastAsia="ko-KR"/>
-        </w:rPr>
-        <w:t xml:space="preserve">2.5. Копирование результатов из памяти </w:t>
-      </w:r>
-      <w:r>
-        <w:rPr>
-          <w:rFonts w:eastAsiaTheme="minorEastAsia" w:hint="eastAsia"/>
-          <w:lang w:eastAsia="ko-KR"/>
-        </w:rPr>
-        <w:t>G</w:t>
-      </w:r>
-      <w:r>
-        <w:rPr>
-          <w:rFonts w:eastAsiaTheme="minorEastAsia"/>
-          <w:lang w:eastAsia="ko-KR"/>
-        </w:rPr>
-        <w:t>PU в память CPU.</w:t>
+      </w:pPr>
+      <w:r>
+        <w:t>Для оптимизации процесса вычислений был определён динамический массив по следующей формуле:</w:t>
       </w:r>
     </w:p>
     <w:p>
@@ -1479,32 +1930,7 @@
         <w:shd w:val="clear" w:color="auto" w:fill="FFFFFF"/>
         <w:spacing w:after="24" w:line="360" w:lineRule="atLeast"/>
         <w:jc w:val="left"/>
-        <w:rPr>
-          <w:rFonts w:eastAsiaTheme="minorEastAsia"/>
-          <w:lang w:eastAsia="ko-KR"/>
-        </w:rPr>
-      </w:pPr>
-      <w:r>
-        <w:rPr>
-          <w:rFonts w:eastAsiaTheme="minorEastAsia"/>
-          <w:lang w:eastAsia="ko-KR"/>
-        </w:rPr>
-        <w:t xml:space="preserve">2.6. Освобождение памяти </w:t>
-      </w:r>
-      <w:r>
-        <w:rPr>
-          <w:rFonts w:eastAsiaTheme="minorEastAsia"/>
-          <w:lang w:val="en-US" w:eastAsia="ko-KR"/>
-        </w:rPr>
-        <w:t>GPU</w:t>
-      </w:r>
-      <w:r>
-        <w:rPr>
-          <w:rFonts w:eastAsiaTheme="minorEastAsia"/>
-          <w:lang w:eastAsia="ko-KR"/>
-        </w:rPr>
-        <w:t>.</w:t>
-      </w:r>
+      </w:pPr>
     </w:p>
     <w:p>
       <w:pPr>
@@ -1512,352 +1938,57 @@
         <w:spacing w:after="24" w:line="360" w:lineRule="atLeast"/>
         <w:jc w:val="left"/>
         <w:rPr>
-          <w:rFonts w:eastAsiaTheme="minorEastAsia"/>
-          <w:lang w:eastAsia="ko-KR"/>
-        </w:rPr>
-      </w:pPr>
-      <w:r>
-        <w:rPr>
-          <w:rFonts w:eastAsiaTheme="minorEastAsia"/>
-          <w:lang w:eastAsia="ko-KR"/>
-        </w:rPr>
-        <w:t>2.7. Выведение результатов вычислений.</w:t>
-      </w:r>
-    </w:p>
-    <w:p>
-      <w:pPr>
-        <w:pStyle w:val="1"/>
-      </w:pPr>
-      <w:bookmarkStart w:id="2" w:name="_Toc52570382"/>
-      <w:r>
-        <w:t>3.   Аппаратное обеспечение и ПО</w:t>
-      </w:r>
-      <w:bookmarkEnd w:id="2"/>
-    </w:p>
-    <w:p>
-      <w:pPr>
-        <w:shd w:val="clear" w:color="auto" w:fill="FFFFFF"/>
-        <w:spacing w:after="24" w:line="360" w:lineRule="atLeast"/>
-        <w:jc w:val="left"/>
-        <w:rPr>
-          <w:lang w:val="en-US"/>
-        </w:rPr>
-      </w:pPr>
-      <w:r>
-        <w:rPr>
-          <w:lang w:val="en-US"/>
-        </w:rPr>
-        <w:t>Predator PH317-52</w:t>
-      </w:r>
-    </w:p>
-    <w:p>
-      <w:pPr>
-        <w:shd w:val="clear" w:color="auto" w:fill="FFFFFF"/>
-        <w:spacing w:after="24" w:line="360" w:lineRule="atLeast"/>
-        <w:jc w:val="left"/>
-        <w:rPr>
-          <w:lang w:val="en-US"/>
-        </w:rPr>
-      </w:pPr>
-      <w:r>
-        <w:t xml:space="preserve">Процессор: </w:t>
-      </w:r>
-      <w:r>
-        <w:rPr>
-          <w:lang w:val="en-US"/>
-        </w:rPr>
-        <w:t>Intel</w:t>
-      </w:r>
-      <w:r>
-        <w:rPr>
-          <w:lang w:val="en-US"/>
-        </w:rPr>
-        <w:t>(R)</w:t>
-      </w:r>
-      <w:r>
-        <w:rPr>
-          <w:lang w:val="en-US"/>
-        </w:rPr>
-        <w:t xml:space="preserve"> Cor</w:t>
-      </w:r>
-      <w:r>
-        <w:rPr>
-          <w:lang w:val="en-US"/>
-        </w:rPr>
-        <w:t>e(TM)</w:t>
-      </w:r>
-      <w:r>
-        <w:rPr>
-          <w:lang w:val="en-US"/>
-        </w:rPr>
-        <w:t xml:space="preserve"> i7-8750Y CPU </w:t>
-      </w:r>
-      <w:r>
-        <w:rPr>
-          <w:lang w:val="en-US"/>
-        </w:rPr>
-        <w:t>@</w:t>
-      </w:r>
-      <w:r>
+          <w:color w:val="252525"/>
+          <w:szCs w:val="28"/>
+        </w:rPr>
+      </w:pPr>
+      <w:proofErr w:type="spellStart"/>
+      <w:r>
+        <w:rPr>
+          <w:color w:val="252525"/>
+          <w:szCs w:val="28"/>
+        </w:rPr>
+        <w:t>float</w:t>
+      </w:r>
+      <w:proofErr w:type="spellEnd"/>
+      <w:r>
+        <w:rPr>
+          <w:color w:val="252525"/>
+          <w:szCs w:val="28"/>
+        </w:rPr>
+        <w:t xml:space="preserve"> * a = </w:t>
+      </w:r>
+      <w:proofErr w:type="spellStart"/>
+      <w:r>
+        <w:rPr>
+          <w:color w:val="252525"/>
+          <w:szCs w:val="28"/>
+        </w:rPr>
+        <w:t>new</w:t>
+      </w:r>
+      <w:proofErr w:type="spellEnd"/>
+      <w:r>
+        <w:rPr>
+          <w:color w:val="252525"/>
+          <w:szCs w:val="28"/>
+        </w:rPr>
         <w:t xml:space="preserve"> </w:t>
       </w:r>
-      <w:r>
-        <w:rPr>
-          <w:lang w:val="en-US"/>
-        </w:rPr>
-        <w:t>2.20Ghz   2.21 Ghz</w:t>
-      </w:r>
-    </w:p>
-    <w:p>
-      <w:pPr>
-        <w:shd w:val="clear" w:color="auto" w:fill="FFFFFF"/>
-        <w:spacing w:after="24" w:line="360" w:lineRule="atLeast"/>
-        <w:jc w:val="left"/>
-      </w:pPr>
-      <w:r>
-        <w:t xml:space="preserve">Оперативная память: </w:t>
-      </w:r>
-      <w:r>
-        <w:rPr>
-          <w:lang w:val="en-US"/>
-        </w:rPr>
-        <w:t>16,0</w:t>
-      </w:r>
-      <w:r>
-        <w:t xml:space="preserve"> Гб (доступно: 15,8 Гб)</w:t>
-      </w:r>
-    </w:p>
-    <w:p>
-      <w:pPr>
-        <w:shd w:val="clear" w:color="auto" w:fill="FFFFFF"/>
-        <w:spacing w:after="24" w:line="360" w:lineRule="atLeast"/>
-        <w:jc w:val="left"/>
-      </w:pPr>
-      <w:r>
-        <w:t xml:space="preserve">Выпуск: </w:t>
-      </w:r>
-      <w:r>
-        <w:rPr>
-          <w:lang w:val="en-US"/>
-        </w:rPr>
-        <w:t>Windows</w:t>
-      </w:r>
-      <w:r>
-        <w:t xml:space="preserve"> 10 Домашняя для одного языка</w:t>
-      </w:r>
-    </w:p>
-    <w:p>
-      <w:pPr>
-        <w:shd w:val="clear" w:color="auto" w:fill="FFFFFF"/>
-        <w:spacing w:after="24" w:line="360" w:lineRule="atLeast"/>
-        <w:jc w:val="left"/>
-        <w:rPr>
-          <w:lang w:val="en-US"/>
-        </w:rPr>
-      </w:pPr>
-      <w:r>
-        <w:lastRenderedPageBreak/>
-        <w:t xml:space="preserve">Версия: </w:t>
-      </w:r>
-      <w:r>
-        <w:rPr>
-          <w:lang w:val="en-US"/>
-        </w:rPr>
-        <w:t>21H1</w:t>
-      </w:r>
-    </w:p>
-    <w:p>
-      <w:pPr>
-        <w:shd w:val="clear" w:color="auto" w:fill="FFFFFF"/>
-        <w:spacing w:after="24" w:line="360" w:lineRule="atLeast"/>
-        <w:jc w:val="left"/>
-      </w:pPr>
-      <w:r>
-        <w:t xml:space="preserve">Дата установки: </w:t>
-      </w:r>
-      <w:r>
-        <w:t>27.‎08.‎2020</w:t>
-      </w:r>
-    </w:p>
-    <w:p>
-      <w:pPr>
-        <w:shd w:val="clear" w:color="auto" w:fill="FFFFFF"/>
-        <w:spacing w:after="24" w:line="360" w:lineRule="atLeast"/>
-        <w:jc w:val="left"/>
-      </w:pPr>
-      <w:r>
-        <w:t xml:space="preserve">Сборка ОС: </w:t>
-      </w:r>
-      <w:r>
-        <w:t>19043.1889</w:t>
-      </w:r>
-    </w:p>
-    <w:p>
-      <w:pPr>
-        <w:shd w:val="clear" w:color="auto" w:fill="FFFFFF"/>
-        <w:spacing w:after="24" w:line="360" w:lineRule="atLeast"/>
-        <w:jc w:val="left"/>
-      </w:pPr>
-      <w:r>
-        <w:t xml:space="preserve">Взаимодействие: </w:t>
-      </w:r>
-      <w:r>
-        <w:t>Windows Feature Experience Pack 120.2212.4180.0</w:t>
-      </w:r>
-    </w:p>
-    <w:p>
-      <w:pPr>
-        <w:shd w:val="clear" w:color="auto" w:fill="FFFFFF"/>
-        <w:spacing w:after="24" w:line="360" w:lineRule="atLeast"/>
-        <w:jc w:val="left"/>
-        <w:rPr>
-          <w:rFonts w:eastAsiaTheme="minorEastAsia"/>
-          <w:lang w:val="en-US" w:eastAsia="ko-KR"/>
-        </w:rPr>
-      </w:pPr>
-      <w:r>
-        <w:t xml:space="preserve">Видеоадаптер: </w:t>
-      </w:r>
-      <w:r>
-        <w:rPr>
-          <w:rFonts w:eastAsiaTheme="minorEastAsia"/>
-          <w:lang w:val="en-US" w:eastAsia="ko-KR"/>
-        </w:rPr>
-        <w:t>NVIDIA GeForce GTX 10500 Ti</w:t>
-      </w:r>
-    </w:p>
-    <w:p>
-      <w:pPr>
-        <w:shd w:val="clear" w:color="auto" w:fill="FFFFFF"/>
-        <w:spacing w:after="24" w:line="360" w:lineRule="atLeast"/>
-        <w:jc w:val="left"/>
-        <w:rPr>
-          <w:rFonts w:eastAsiaTheme="minorEastAsia"/>
-          <w:lang w:val="en-US" w:eastAsia="ko-KR"/>
-        </w:rPr>
-      </w:pPr>
-      <w:r>
-        <w:rPr>
-          <w:rFonts w:eastAsiaTheme="minorEastAsia"/>
-          <w:lang w:eastAsia="ko-KR"/>
-        </w:rPr>
-        <w:t xml:space="preserve">Версия драйвера </w:t>
-      </w:r>
-      <w:r>
-        <w:rPr>
-          <w:rFonts w:eastAsiaTheme="minorEastAsia" w:hint="eastAsia"/>
-          <w:lang w:eastAsia="ko-KR"/>
-        </w:rPr>
-        <w:t>N</w:t>
-      </w:r>
-      <w:r>
-        <w:rPr>
-          <w:rFonts w:eastAsiaTheme="minorEastAsia"/>
-          <w:lang w:val="en-US" w:eastAsia="ko-KR"/>
-        </w:rPr>
-        <w:t>VIDIA: 516.94</w:t>
-      </w:r>
-    </w:p>
-    <w:p>
-      <w:pPr>
-        <w:shd w:val="clear" w:color="auto" w:fill="FFFFFF"/>
-        <w:spacing w:after="24" w:line="360" w:lineRule="atLeast"/>
-        <w:jc w:val="left"/>
-        <w:rPr>
-          <w:rFonts w:eastAsiaTheme="minorEastAsia"/>
-          <w:lang w:val="en-US" w:eastAsia="ko-KR"/>
-        </w:rPr>
-      </w:pPr>
-      <w:r>
-        <w:rPr>
-          <w:rFonts w:eastAsiaTheme="minorEastAsia"/>
-          <w:lang w:eastAsia="ko-KR"/>
-        </w:rPr>
-        <w:t xml:space="preserve">Тип драйвера: </w:t>
-      </w:r>
-      <w:r>
-        <w:rPr>
-          <w:rFonts w:eastAsiaTheme="minorEastAsia"/>
-          <w:lang w:val="en-US" w:eastAsia="ko-KR"/>
-        </w:rPr>
-        <w:t>DCH</w:t>
-      </w:r>
-    </w:p>
-    <w:p>
-      <w:pPr>
-        <w:shd w:val="clear" w:color="auto" w:fill="FFFFFF"/>
-        <w:spacing w:after="24" w:line="360" w:lineRule="atLeast"/>
-        <w:jc w:val="left"/>
-        <w:rPr>
-          <w:rFonts w:eastAsiaTheme="minorEastAsia"/>
-          <w:lang w:val="en-US" w:eastAsia="ko-KR"/>
-        </w:rPr>
-      </w:pPr>
-      <w:r>
-        <w:rPr>
-          <w:rFonts w:eastAsiaTheme="minorEastAsia"/>
-          <w:lang w:eastAsia="ko-KR"/>
-        </w:rPr>
-        <w:t xml:space="preserve">Ядра </w:t>
-      </w:r>
-      <w:r>
-        <w:rPr>
-          <w:rFonts w:eastAsiaTheme="minorEastAsia" w:hint="eastAsia"/>
-          <w:lang w:eastAsia="ko-KR"/>
-        </w:rPr>
-        <w:t>C</w:t>
-      </w:r>
-      <w:r>
-        <w:rPr>
-          <w:rFonts w:eastAsiaTheme="minorEastAsia"/>
-          <w:lang w:val="en-US" w:eastAsia="ko-KR"/>
-        </w:rPr>
-        <w:t>UDA: 768</w:t>
-      </w:r>
-    </w:p>
-    <w:p>
-      <w:pPr>
-        <w:pStyle w:val="1"/>
-      </w:pPr>
-      <w:bookmarkStart w:id="3" w:name="_Toc52570383"/>
-      <w:r>
-        <w:t>4.   Основные моменты кода</w:t>
-      </w:r>
-      <w:bookmarkEnd w:id="3"/>
-    </w:p>
-    <w:p>
-      <w:pPr>
-        <w:shd w:val="clear" w:color="auto" w:fill="FFFFFF"/>
-        <w:spacing w:after="24" w:line="360" w:lineRule="atLeast"/>
-        <w:jc w:val="left"/>
-      </w:pPr>
-      <w:r>
-        <w:t>Для оптимизации процесса вычислений был определён динамический массив по следующей формуле:</w:t>
-      </w:r>
-    </w:p>
-    <w:p>
-      <w:pPr>
-        <w:shd w:val="clear" w:color="auto" w:fill="FFFFFF"/>
-        <w:spacing w:after="24" w:line="360" w:lineRule="atLeast"/>
-        <w:jc w:val="left"/>
-      </w:pPr>
-    </w:p>
-    <w:p>
-      <w:pPr>
-        <w:shd w:val="clear" w:color="auto" w:fill="FFFFFF"/>
-        <w:spacing w:after="24" w:line="360" w:lineRule="atLeast"/>
-        <w:jc w:val="left"/>
+      <w:proofErr w:type="spellStart"/>
+      <w:r>
         <w:rPr>
           <w:color w:val="252525"/>
           <w:szCs w:val="28"/>
         </w:rPr>
-      </w:pPr>
+        <w:t>float</w:t>
+      </w:r>
+      <w:proofErr w:type="spellEnd"/>
       <w:r>
         <w:rPr>
           <w:color w:val="252525"/>
           <w:szCs w:val="28"/>
         </w:rPr>
-        <w:t>float * a = new float [N];</w:t>
+        <w:t xml:space="preserve"> [N];</w:t>
       </w:r>
     </w:p>
     <w:p>
@@ -1865,11 +1996,11 @@
         <w:pStyle w:val="1"/>
         <w:spacing w:after="120"/>
       </w:pPr>
-      <w:bookmarkStart w:id="4" w:name="_Toc52570384"/>
+      <w:bookmarkStart w:id="5" w:name="_Toc52570384"/>
       <w:r>
         <w:t>5.   Результат работы программы</w:t>
       </w:r>
-      <w:bookmarkEnd w:id="4"/>
+      <w:bookmarkEnd w:id="5"/>
     </w:p>
     <w:p>
       <w:pPr>
@@ -1962,23 +2093,9 @@
         <w:shd w:val="clear" w:color="auto" w:fill="FFFFFF"/>
         <w:spacing w:after="24" w:line="360" w:lineRule="atLeast"/>
         <w:jc w:val="left"/>
-        <w:rPr>
-          <w:rFonts w:eastAsiaTheme="minorEastAsia"/>
-          <w:lang w:eastAsia="ko-KR"/>
-        </w:rPr>
-      </w:pPr>
-      <w:r>
-        <w:t xml:space="preserve">В ходе </w:t>
-      </w:r>
-      <w:r>
-        <w:t xml:space="preserve">тестирования работы распределения памяти было установлено, что распараллеливание </w:t>
-      </w:r>
-      <w:r>
-        <w:rPr>
-          <w:rFonts w:eastAsiaTheme="minorEastAsia"/>
-          <w:lang w:eastAsia="ko-KR"/>
-        </w:rPr>
-        <w:t>элементов начинается со значения N = 23х23.</w:t>
+      </w:pPr>
+      <w:r>
+        <w:t>Графики распределения полученных значений:</w:t>
       </w:r>
     </w:p>
     <w:p>
@@ -1987,48 +2104,6 @@
         <w:spacing w:after="24" w:line="360" w:lineRule="atLeast"/>
         <w:jc w:val="left"/>
         <w:rPr>
-          <w:rFonts w:eastAsiaTheme="minorEastAsia"/>
-          <w:lang w:eastAsia="ko-KR"/>
-        </w:rPr>
-      </w:pPr>
-    </w:p>
-    <w:p>
-      <w:pPr>
-        <w:shd w:val="clear" w:color="auto" w:fill="FFFFFF"/>
-        <w:spacing w:after="24" w:line="360" w:lineRule="atLeast"/>
-        <w:jc w:val="left"/>
-        <w:rPr>
-          <w:rFonts w:eastAsiaTheme="minorEastAsia"/>
-          <w:i/>
-          <w:iCs/>
-          <w:lang w:val="en-US" w:eastAsia="ko-KR"/>
-        </w:rPr>
-      </w:pPr>
-      <w:r>
-        <w:rPr>
-          <w:rFonts w:eastAsiaTheme="minorEastAsia"/>
-          <w:i/>
-          <w:iCs/>
-          <w:lang w:eastAsia="ko-KR"/>
-        </w:rPr>
-        <w:t xml:space="preserve">Пример </w:t>
-      </w:r>
-      <w:r>
-        <w:rPr>
-          <w:rFonts w:eastAsiaTheme="minorEastAsia"/>
-          <w:i/>
-          <w:iCs/>
-          <w:lang w:val="en-US" w:eastAsia="ko-KR"/>
-        </w:rPr>
-        <w:t>N = 4x4:</w:t>
-      </w:r>
-    </w:p>
-    <w:p>
-      <w:pPr>
-        <w:shd w:val="clear" w:color="auto" w:fill="FFFFFF"/>
-        <w:spacing w:after="24" w:line="360" w:lineRule="atLeast"/>
-        <w:jc w:val="left"/>
-        <w:rPr>
           <w:lang w:val="en-US"/>
         </w:rPr>
       </w:pPr>
@@ -2038,10 +2113,10 @@
         </w:rPr>
         <w:lastRenderedPageBreak/>
         <w:drawing>
-          <wp:inline distT="0" distB="0" distL="0" distR="0" wp14:anchorId="3A7AEE29" wp14:editId="190F5FD5">
-            <wp:extent cx="5200650" cy="3552825"/>
-            <wp:effectExtent l="0" t="0" r="0" b="9525"/>
-            <wp:docPr id="1" name="Рисунок 1"/>
+          <wp:inline distT="0" distB="0" distL="0" distR="0" wp14:anchorId="43C34B22" wp14:editId="36262AD3">
+            <wp:extent cx="4905375" cy="2435646"/>
+            <wp:effectExtent l="0" t="0" r="0" b="3175"/>
+            <wp:docPr id="5" name="Рисунок 5"/>
             <wp:cNvGraphicFramePr>
               <a:graphicFrameLocks xmlns:a="http://schemas.openxmlformats.org/drawingml/2006/main" noChangeAspect="1"/>
             </wp:cNvGraphicFramePr>
@@ -2061,6 +2136,210 @@
                   <pic:spPr>
                     <a:xfrm>
                       <a:off x="0" y="0"/>
+                      <a:ext cx="4922543" cy="2444170"/>
+                    </a:xfrm>
+                    <a:prstGeom prst="rect">
+                      <a:avLst/>
+                    </a:prstGeom>
+                  </pic:spPr>
+                </pic:pic>
+              </a:graphicData>
+            </a:graphic>
+          </wp:inline>
+        </w:drawing>
+      </w:r>
+    </w:p>
+    <w:p>
+      <w:pPr>
+        <w:shd w:val="clear" w:color="auto" w:fill="FFFFFF"/>
+        <w:spacing w:after="24" w:line="360" w:lineRule="atLeast"/>
+        <w:jc w:val="left"/>
+        <w:rPr>
+          <w:lang w:val="en-US"/>
+        </w:rPr>
+      </w:pPr>
+      <w:r>
+        <w:rPr>
+          <w:noProof/>
+        </w:rPr>
+        <w:drawing>
+          <wp:inline distT="0" distB="0" distL="0" distR="0" wp14:anchorId="26E0ED58" wp14:editId="1DFE0849">
+            <wp:extent cx="4905955" cy="2469528"/>
+            <wp:effectExtent l="0" t="0" r="9525" b="6985"/>
+            <wp:docPr id="4" name="Рисунок 4"/>
+            <wp:cNvGraphicFramePr>
+              <a:graphicFrameLocks xmlns:a="http://schemas.openxmlformats.org/drawingml/2006/main" noChangeAspect="1"/>
+            </wp:cNvGraphicFramePr>
+            <a:graphic xmlns:a="http://schemas.openxmlformats.org/drawingml/2006/main">
+              <a:graphicData uri="http://schemas.openxmlformats.org/drawingml/2006/picture">
+                <pic:pic xmlns:pic="http://schemas.openxmlformats.org/drawingml/2006/picture">
+                  <pic:nvPicPr>
+                    <pic:cNvPr id="1" name=""/>
+                    <pic:cNvPicPr/>
+                  </pic:nvPicPr>
+                  <pic:blipFill rotWithShape="1">
+                    <a:blip r:embed="rId9"/>
+                    <a:srcRect r="1082" b="1770"/>
+                    <a:stretch/>
+                  </pic:blipFill>
+                  <pic:spPr bwMode="auto">
+                    <a:xfrm>
+                      <a:off x="0" y="0"/>
+                      <a:ext cx="4911120" cy="2472128"/>
+                    </a:xfrm>
+                    <a:prstGeom prst="rect">
+                      <a:avLst/>
+                    </a:prstGeom>
+                    <a:ln>
+                      <a:noFill/>
+                    </a:ln>
+                    <a:extLst>
+                      <a:ext uri="{53640926-AAD7-44D8-BBD7-CCE9431645EC}">
+                        <a14:shadowObscured xmlns:a14="http://schemas.microsoft.com/office/drawing/2010/main"/>
+                      </a:ext>
+                    </a:extLst>
+                  </pic:spPr>
+                </pic:pic>
+              </a:graphicData>
+            </a:graphic>
+          </wp:inline>
+        </w:drawing>
+      </w:r>
+    </w:p>
+    <w:p>
+      <w:pPr>
+        <w:shd w:val="clear" w:color="auto" w:fill="FFFFFF"/>
+        <w:spacing w:after="24" w:line="360" w:lineRule="atLeast"/>
+        <w:jc w:val="left"/>
+        <w:rPr>
+          <w:lang w:val="en-US"/>
+        </w:rPr>
+      </w:pPr>
+    </w:p>
+    <w:p>
+      <w:pPr>
+        <w:shd w:val="clear" w:color="auto" w:fill="FFFFFF"/>
+        <w:spacing w:after="24" w:line="360" w:lineRule="atLeast"/>
+        <w:jc w:val="left"/>
+      </w:pPr>
+    </w:p>
+    <w:p>
+      <w:pPr>
+        <w:shd w:val="clear" w:color="auto" w:fill="FFFFFF"/>
+        <w:spacing w:after="24" w:line="360" w:lineRule="atLeast"/>
+        <w:jc w:val="left"/>
+      </w:pPr>
+    </w:p>
+    <w:p>
+      <w:pPr>
+        <w:shd w:val="clear" w:color="auto" w:fill="FFFFFF"/>
+        <w:spacing w:after="24" w:line="360" w:lineRule="atLeast"/>
+        <w:jc w:val="left"/>
+        <w:rPr>
+          <w:rFonts w:eastAsiaTheme="minorEastAsia"/>
+          <w:lang w:eastAsia="ko-KR"/>
+        </w:rPr>
+      </w:pPr>
+      <w:r>
+        <w:t xml:space="preserve">В ходе </w:t>
+      </w:r>
+      <w:r>
+        <w:t xml:space="preserve">тестирования работы распределения памяти </w:t>
+      </w:r>
+      <w:r>
+        <w:t xml:space="preserve">также </w:t>
+      </w:r>
+      <w:r>
+        <w:t xml:space="preserve">было установлено, что распараллеливание </w:t>
+      </w:r>
+      <w:r>
+        <w:rPr>
+          <w:rFonts w:eastAsiaTheme="minorEastAsia"/>
+          <w:lang w:eastAsia="ko-KR"/>
+        </w:rPr>
+        <w:t>элементов начинается со значения N = 23х23.</w:t>
+      </w:r>
+    </w:p>
+    <w:p>
+      <w:pPr>
+        <w:shd w:val="clear" w:color="auto" w:fill="FFFFFF"/>
+        <w:spacing w:after="24" w:line="360" w:lineRule="atLeast"/>
+        <w:jc w:val="left"/>
+        <w:rPr>
+          <w:rFonts w:eastAsiaTheme="minorEastAsia"/>
+          <w:lang w:eastAsia="ko-KR"/>
+        </w:rPr>
+      </w:pPr>
+    </w:p>
+    <w:p>
+      <w:pPr>
+        <w:shd w:val="clear" w:color="auto" w:fill="FFFFFF"/>
+        <w:spacing w:after="24" w:line="360" w:lineRule="atLeast"/>
+        <w:jc w:val="left"/>
+        <w:rPr>
+          <w:rFonts w:eastAsiaTheme="minorEastAsia"/>
+          <w:i/>
+          <w:iCs/>
+          <w:lang w:val="en-US" w:eastAsia="ko-KR"/>
+        </w:rPr>
+      </w:pPr>
+      <w:r>
+        <w:rPr>
+          <w:rFonts w:eastAsiaTheme="minorEastAsia"/>
+          <w:i/>
+          <w:iCs/>
+          <w:lang w:eastAsia="ko-KR"/>
+        </w:rPr>
+        <w:t xml:space="preserve">Пример </w:t>
+      </w:r>
+      <w:r>
+        <w:rPr>
+          <w:rFonts w:eastAsiaTheme="minorEastAsia"/>
+          <w:i/>
+          <w:iCs/>
+          <w:lang w:val="en-US" w:eastAsia="ko-KR"/>
+        </w:rPr>
+        <w:t>N = 4x4:</w:t>
+      </w:r>
+    </w:p>
+    <w:p>
+      <w:pPr>
+        <w:shd w:val="clear" w:color="auto" w:fill="FFFFFF"/>
+        <w:spacing w:after="24" w:line="360" w:lineRule="atLeast"/>
+        <w:jc w:val="left"/>
+        <w:rPr>
+          <w:lang w:val="en-US"/>
+        </w:rPr>
+      </w:pPr>
+      <w:r>
+        <w:rPr>
+          <w:noProof/>
+        </w:rPr>
+        <w:lastRenderedPageBreak/>
+        <w:drawing>
+          <wp:inline distT="0" distB="0" distL="0" distR="0" wp14:anchorId="3A7AEE29" wp14:editId="190F5FD5">
+            <wp:extent cx="5200650" cy="3552825"/>
+            <wp:effectExtent l="0" t="0" r="0" b="9525"/>
+            <wp:docPr id="1" name="Рисунок 1"/>
+            <wp:cNvGraphicFramePr>
+              <a:graphicFrameLocks xmlns:a="http://schemas.openxmlformats.org/drawingml/2006/main" noChangeAspect="1"/>
+            </wp:cNvGraphicFramePr>
+            <a:graphic xmlns:a="http://schemas.openxmlformats.org/drawingml/2006/main">
+              <a:graphicData uri="http://schemas.openxmlformats.org/drawingml/2006/picture">
+                <pic:pic xmlns:pic="http://schemas.openxmlformats.org/drawingml/2006/picture">
+                  <pic:nvPicPr>
+                    <pic:cNvPr id="1" name=""/>
+                    <pic:cNvPicPr/>
+                  </pic:nvPicPr>
+                  <pic:blipFill>
+                    <a:blip r:embed="rId10"/>
+                    <a:stretch>
+                      <a:fillRect/>
+                    </a:stretch>
+                  </pic:blipFill>
+                  <pic:spPr>
+                    <a:xfrm>
+                      <a:off x="0" y="0"/>
                       <a:ext cx="5200650" cy="3552825"/>
                     </a:xfrm>
                     <a:prstGeom prst="rect">
@@ -2146,7 +2425,7 @@
                     <pic:cNvPicPr/>
                   </pic:nvPicPr>
                   <pic:blipFill>
-                    <a:blip r:embed="rId9"/>
+                    <a:blip r:embed="rId11"/>
                     <a:stretch>
                       <a:fillRect/>
                     </a:stretch>
@@ -2169,14 +2448,24 @@
     </w:p>
     <w:p>
       <w:pPr>
+        <w:shd w:val="clear" w:color="auto" w:fill="FFFFFF"/>
+        <w:spacing w:after="24" w:line="360" w:lineRule="atLeast"/>
+        <w:jc w:val="left"/>
+        <w:rPr>
+          <w:lang w:val="en-US"/>
+        </w:rPr>
+      </w:pPr>
+    </w:p>
+    <w:p>
+      <w:pPr>
         <w:pStyle w:val="1"/>
         <w:spacing w:before="360" w:after="120"/>
       </w:pPr>
-      <w:bookmarkStart w:id="5" w:name="_Toc52570385"/>
+      <w:bookmarkStart w:id="6" w:name="_Toc52570385"/>
       <w:r>
         <w:t>6.   Сравнение скорости выполнения на CPU и GPU</w:t>
       </w:r>
-      <w:bookmarkEnd w:id="5"/>
+      <w:bookmarkEnd w:id="6"/>
     </w:p>
     <w:p>
       <w:pPr>
@@ -2235,14 +2524,15 @@
       <w:pPr>
         <w:pStyle w:val="1"/>
       </w:pPr>
-      <w:bookmarkStart w:id="6" w:name="_Toc52570386"/>
-      <w:r>
+      <w:bookmarkStart w:id="7" w:name="_Toc52570386"/>
+      <w:r>
+        <w:lastRenderedPageBreak/>
         <w:t>7</w:t>
       </w:r>
       <w:r>
         <w:t>.   Выводы</w:t>
       </w:r>
-      <w:bookmarkEnd w:id="6"/>
+      <w:bookmarkEnd w:id="7"/>
     </w:p>
     <w:p>
       <w:pPr>
@@ -2276,18 +2566,17 @@
       <w:pPr>
         <w:pStyle w:val="1"/>
       </w:pPr>
-      <w:bookmarkStart w:id="7" w:name="_Toc52570387"/>
+      <w:bookmarkStart w:id="8" w:name="_Toc52570387"/>
       <w:r>
         <w:rPr>
           <w:lang w:val="en-US"/>
         </w:rPr>
-        <w:lastRenderedPageBreak/>
         <w:t>8</w:t>
       </w:r>
       <w:r>
         <w:t>.   Приложения</w:t>
       </w:r>
-      <w:bookmarkEnd w:id="7"/>
+      <w:bookmarkEnd w:id="8"/>
     </w:p>
     <w:p>
       <w:pPr>
@@ -2299,12 +2588,21 @@
       <w:r>
         <w:t xml:space="preserve">Ссылка на </w:t>
       </w:r>
+      <w:proofErr w:type="spellStart"/>
       <w:r>
         <w:rPr>
           <w:rFonts w:eastAsiaTheme="minorEastAsia"/>
           <w:lang w:val="en-US" w:eastAsia="ko-KR"/>
         </w:rPr>
-        <w:t xml:space="preserve">github </w:t>
+        <w:t>github</w:t>
+      </w:r>
+      <w:proofErr w:type="spellEnd"/>
+      <w:r>
+        <w:rPr>
+          <w:rFonts w:eastAsiaTheme="minorEastAsia"/>
+          <w:lang w:val="en-US" w:eastAsia="ko-KR"/>
+        </w:rPr>
+        <w:t xml:space="preserve"> </w:t>
       </w:r>
       <w:r>
         <w:rPr>
@@ -2315,7 +2613,7 @@
       </w:r>
     </w:p>
     <w:p>
-      <w:hyperlink r:id="rId10" w:history="1">
+      <w:hyperlink r:id="rId12" w:history="1">
         <w:r>
           <w:rPr>
             <w:rStyle w:val="a7"/>
@@ -2329,7 +2627,7 @@
     </w:p>
     <w:p/>
     <w:sectPr>
-      <w:footerReference w:type="default" r:id="rId11"/>
+      <w:footerReference w:type="default" r:id="rId13"/>
       <w:pgSz w:w="11906" w:h="16838"/>
       <w:pgMar w:top="1134" w:right="850" w:bottom="1134" w:left="1701" w:header="708" w:footer="708" w:gutter="0"/>
       <w:cols w:space="708"/>

</xml_diff>